<commit_message>
rad za zbornik pdf
</commit_message>
<xml_diff>
--- a/IvanaSavinZbornik.docx
+++ b/IvanaSavinZbornik.docx
@@ -546,7 +546,6 @@
         </w:rPr>
         <w:t xml:space="preserve">библиотеке. Серверски део апликације је развијен у програмском језику Јава, коришћењем </w:t>
       </w:r>
-      <w:proofErr w:type="spellStart"/>
       <w:r>
         <w:rPr>
           <w:rFonts w:ascii="Arial" w:hAnsi="Arial" w:cs="Times New Roman"/>
@@ -555,18 +554,7 @@
           <w:szCs w:val="18"/>
           <w:lang w:val="sr-Latn-RS"/>
         </w:rPr>
-        <w:t>Spring</w:t>
-      </w:r>
-      <w:proofErr w:type="spellEnd"/>
-      <w:r>
-        <w:rPr>
-          <w:rFonts w:ascii="Arial" w:hAnsi="Arial" w:cs="Times New Roman"/>
-          <w:i/>
-          <w:sz w:val="18"/>
-          <w:szCs w:val="18"/>
-          <w:lang w:val="sr-Latn-RS"/>
-        </w:rPr>
-        <w:t xml:space="preserve"> </w:t>
+        <w:t xml:space="preserve">Spring </w:t>
       </w:r>
       <w:r>
         <w:rPr>
@@ -628,29 +616,7 @@
           <w:sz w:val="18"/>
           <w:szCs w:val="18"/>
         </w:rPr>
-        <w:t xml:space="preserve">The thesis deals with the implementation of JavaScript library for creating user interfaces. For demonstration how this library works will be created simple web application for email management. The client part of an application will be implemented using the previous created JavaScript library. The server part will be implemented using Java programming language and </w:t>
-      </w:r>
-      <w:proofErr w:type="gramStart"/>
-      <w:r>
-        <w:rPr>
-          <w:rFonts w:ascii="Arial" w:hAnsi="Arial"/>
-          <w:i/>
-          <w:color w:val="auto"/>
-          <w:sz w:val="18"/>
-          <w:szCs w:val="18"/>
-        </w:rPr>
-        <w:t>Spring</w:t>
-      </w:r>
-      <w:proofErr w:type="gramEnd"/>
-      <w:r>
-        <w:rPr>
-          <w:rFonts w:ascii="Arial" w:hAnsi="Arial"/>
-          <w:i/>
-          <w:color w:val="auto"/>
-          <w:sz w:val="18"/>
-          <w:szCs w:val="18"/>
-        </w:rPr>
-        <w:t xml:space="preserve"> framework. The application will provide basic managing features as listing, reading, composing and sending email messages.</w:t>
+        <w:t>The thesis deals with the implementation of JavaScript library for creating user interfaces. For demonstration how this library works will be created simple web application for email management. The client part of an application will be implemented using the previous created JavaScript library. The server part will be implemented using Java programming language and Spring framework. The application will provide basic managing features as listing, reading, composing and sending email messages.</w:t>
       </w:r>
     </w:p>
     <w:p>
@@ -683,7 +649,6 @@
         </w:rPr>
         <w:t xml:space="preserve">Кључни речи: </w:t>
       </w:r>
-      <w:proofErr w:type="spellStart"/>
       <w:r>
         <w:rPr>
           <w:rFonts w:ascii="Times New Roman" w:hAnsi="Times New Roman" w:cs="Times New Roman"/>
@@ -692,18 +657,7 @@
           <w:szCs w:val="20"/>
           <w:lang w:val="sr-Cyrl-RS"/>
         </w:rPr>
-        <w:t>JavaScript</w:t>
-      </w:r>
-      <w:proofErr w:type="spellEnd"/>
-      <w:r>
-        <w:rPr>
-          <w:rFonts w:ascii="Times New Roman" w:hAnsi="Times New Roman" w:cs="Times New Roman"/>
-          <w:i/>
-          <w:sz w:val="20"/>
-          <w:szCs w:val="20"/>
-          <w:lang w:val="sr-Cyrl-RS"/>
-        </w:rPr>
-        <w:t>, HTML, DOM</w:t>
+        <w:t>JavaScript, HTML, DOM</w:t>
       </w:r>
       <w:r>
         <w:rPr>
@@ -986,7 +940,6 @@
         </w:rPr>
         <w:t xml:space="preserve">За имплементацију клијентског дела репрезентативне веб апликације коришћена је </w:t>
       </w:r>
-      <w:proofErr w:type="spellStart"/>
       <w:r>
         <w:rPr>
           <w:rFonts w:ascii="Times New Roman" w:hAnsi="Times New Roman" w:cs="Times New Roman"/>
@@ -997,7 +950,6 @@
         </w:rPr>
         <w:t>OldSchoolComponents</w:t>
       </w:r>
-      <w:proofErr w:type="spellEnd"/>
       <w:r>
         <w:rPr>
           <w:rFonts w:ascii="Times New Roman" w:hAnsi="Times New Roman" w:cs="Times New Roman"/>
@@ -1007,7 +959,6 @@
         </w:rPr>
         <w:t xml:space="preserve"> </w:t>
       </w:r>
-      <w:proofErr w:type="spellStart"/>
       <w:r>
         <w:rPr>
           <w:rFonts w:ascii="Times New Roman" w:hAnsi="Times New Roman" w:cs="Times New Roman"/>
@@ -1018,7 +969,6 @@
         </w:rPr>
         <w:t>JavaScript</w:t>
       </w:r>
-      <w:proofErr w:type="spellEnd"/>
       <w:r>
         <w:rPr>
           <w:rFonts w:ascii="Times New Roman" w:hAnsi="Times New Roman" w:cs="Times New Roman"/>
@@ -1046,7 +996,6 @@
         </w:rPr>
         <w:t xml:space="preserve">лиотека за креирање компоненти корисничког интерфејса, </w:t>
       </w:r>
-      <w:proofErr w:type="spellStart"/>
       <w:r>
         <w:rPr>
           <w:rFonts w:ascii="Times New Roman" w:hAnsi="Times New Roman" w:cs="Times New Roman"/>
@@ -1057,7 +1006,6 @@
         </w:rPr>
         <w:t>jQuery</w:t>
       </w:r>
-      <w:proofErr w:type="spellEnd"/>
       <w:r>
         <w:rPr>
           <w:rFonts w:ascii="Times New Roman" w:hAnsi="Times New Roman" w:cs="Times New Roman"/>
@@ -1146,7 +1094,6 @@
         </w:rPr>
         <w:t xml:space="preserve">], </w:t>
       </w:r>
-      <w:proofErr w:type="spellStart"/>
       <w:r>
         <w:rPr>
           <w:rFonts w:ascii="Times New Roman" w:hAnsi="Times New Roman" w:cs="Times New Roman"/>
@@ -1157,7 +1104,6 @@
         </w:rPr>
         <w:t>Bootstrap</w:t>
       </w:r>
-      <w:proofErr w:type="spellEnd"/>
       <w:r>
         <w:rPr>
           <w:rFonts w:ascii="Times New Roman" w:hAnsi="Times New Roman" w:cs="Times New Roman"/>
@@ -1218,7 +1164,6 @@
         </w:rPr>
         <w:t xml:space="preserve">и </w:t>
       </w:r>
-      <w:proofErr w:type="spellStart"/>
       <w:r>
         <w:rPr>
           <w:rFonts w:ascii="Times New Roman" w:hAnsi="Times New Roman" w:cs="Times New Roman"/>
@@ -1229,7 +1174,6 @@
         </w:rPr>
         <w:t>axios</w:t>
       </w:r>
-      <w:proofErr w:type="spellEnd"/>
       <w:r>
         <w:rPr>
           <w:rFonts w:ascii="Times New Roman" w:hAnsi="Times New Roman" w:cs="Times New Roman"/>
@@ -1523,7 +1467,6 @@
           <w:lang w:val="sr-Cyrl-RS"/>
         </w:rPr>
       </w:pPr>
-      <w:proofErr w:type="spellStart"/>
       <w:r>
         <w:rPr>
           <w:rFonts w:ascii="Consolas" w:hAnsi="Consolas" w:cs="Times New Roman"/>
@@ -1531,37 +1474,7 @@
           <w:szCs w:val="18"/>
           <w:lang w:val="sr-Cyrl-RS"/>
         </w:rPr>
-        <w:t>class</w:t>
-      </w:r>
-      <w:proofErr w:type="spellEnd"/>
-      <w:r>
-        <w:rPr>
-          <w:rFonts w:ascii="Consolas" w:hAnsi="Consolas" w:cs="Times New Roman"/>
-          <w:sz w:val="18"/>
-          <w:szCs w:val="18"/>
-          <w:lang w:val="sr-Cyrl-RS"/>
-        </w:rPr>
-        <w:t xml:space="preserve"> </w:t>
-      </w:r>
-      <w:proofErr w:type="spellStart"/>
-      <w:r>
-        <w:rPr>
-          <w:rFonts w:ascii="Consolas" w:hAnsi="Consolas" w:cs="Times New Roman"/>
-          <w:sz w:val="18"/>
-          <w:szCs w:val="18"/>
-          <w:lang w:val="sr-Cyrl-RS"/>
-        </w:rPr>
-        <w:t>Rectangle</w:t>
-      </w:r>
-      <w:proofErr w:type="spellEnd"/>
-      <w:r>
-        <w:rPr>
-          <w:rFonts w:ascii="Consolas" w:hAnsi="Consolas" w:cs="Times New Roman"/>
-          <w:sz w:val="18"/>
-          <w:szCs w:val="18"/>
-          <w:lang w:val="sr-Cyrl-RS"/>
-        </w:rPr>
-        <w:t xml:space="preserve"> {</w:t>
+        <w:t>class Rectangle {</w:t>
       </w:r>
     </w:p>
     <w:p>
@@ -1582,67 +1495,7 @@
           <w:szCs w:val="18"/>
           <w:lang w:val="sr-Cyrl-RS"/>
         </w:rPr>
-        <w:t xml:space="preserve">    </w:t>
-      </w:r>
-      <w:proofErr w:type="spellStart"/>
-      <w:r>
-        <w:rPr>
-          <w:rFonts w:ascii="Consolas" w:hAnsi="Consolas" w:cs="Times New Roman"/>
-          <w:sz w:val="18"/>
-          <w:szCs w:val="18"/>
-          <w:lang w:val="sr-Cyrl-RS"/>
-        </w:rPr>
-        <w:t>constructor</w:t>
-      </w:r>
-      <w:proofErr w:type="spellEnd"/>
-      <w:r>
-        <w:rPr>
-          <w:rFonts w:ascii="Consolas" w:hAnsi="Consolas" w:cs="Times New Roman"/>
-          <w:sz w:val="18"/>
-          <w:szCs w:val="18"/>
-          <w:lang w:val="sr-Cyrl-RS"/>
-        </w:rPr>
-        <w:t>(</w:t>
-      </w:r>
-      <w:proofErr w:type="spellStart"/>
-      <w:r>
-        <w:rPr>
-          <w:rFonts w:ascii="Consolas" w:hAnsi="Consolas" w:cs="Times New Roman"/>
-          <w:sz w:val="18"/>
-          <w:szCs w:val="18"/>
-          <w:lang w:val="sr-Cyrl-RS"/>
-        </w:rPr>
-        <w:t>height</w:t>
-      </w:r>
-      <w:proofErr w:type="spellEnd"/>
-      <w:r>
-        <w:rPr>
-          <w:rFonts w:ascii="Consolas" w:hAnsi="Consolas" w:cs="Times New Roman"/>
-          <w:sz w:val="18"/>
-          <w:szCs w:val="18"/>
-          <w:lang w:val="sr-Cyrl-RS"/>
-        </w:rPr>
-        <w:t xml:space="preserve">, </w:t>
-      </w:r>
-      <w:proofErr w:type="spellStart"/>
-      <w:r>
-        <w:rPr>
-          <w:rFonts w:ascii="Consolas" w:hAnsi="Consolas" w:cs="Times New Roman"/>
-          <w:sz w:val="18"/>
-          <w:szCs w:val="18"/>
-          <w:lang w:val="sr-Cyrl-RS"/>
-        </w:rPr>
-        <w:t>width</w:t>
-      </w:r>
-      <w:proofErr w:type="spellEnd"/>
-      <w:r>
-        <w:rPr>
-          <w:rFonts w:ascii="Consolas" w:hAnsi="Consolas" w:cs="Times New Roman"/>
-          <w:sz w:val="18"/>
-          <w:szCs w:val="18"/>
-          <w:lang w:val="sr-Cyrl-RS"/>
-        </w:rPr>
-        <w:t>) {</w:t>
+        <w:t xml:space="preserve">    constructor(height, width) {</w:t>
       </w:r>
     </w:p>
     <w:p>
@@ -1663,47 +1516,7 @@
           <w:szCs w:val="18"/>
           <w:lang w:val="sr-Cyrl-RS"/>
         </w:rPr>
-        <w:t xml:space="preserve">        </w:t>
-      </w:r>
-      <w:proofErr w:type="spellStart"/>
-      <w:r>
-        <w:rPr>
-          <w:rFonts w:ascii="Consolas" w:hAnsi="Consolas" w:cs="Times New Roman"/>
-          <w:sz w:val="18"/>
-          <w:szCs w:val="18"/>
-          <w:lang w:val="sr-Cyrl-RS"/>
-        </w:rPr>
-        <w:t>this.height</w:t>
-      </w:r>
-      <w:proofErr w:type="spellEnd"/>
-      <w:r>
-        <w:rPr>
-          <w:rFonts w:ascii="Consolas" w:hAnsi="Consolas" w:cs="Times New Roman"/>
-          <w:sz w:val="18"/>
-          <w:szCs w:val="18"/>
-          <w:lang w:val="sr-Cyrl-RS"/>
-        </w:rPr>
-        <w:t xml:space="preserve"> = </w:t>
-      </w:r>
-      <w:proofErr w:type="spellStart"/>
-      <w:r>
-        <w:rPr>
-          <w:rFonts w:ascii="Consolas" w:hAnsi="Consolas" w:cs="Times New Roman"/>
-          <w:sz w:val="18"/>
-          <w:szCs w:val="18"/>
-          <w:lang w:val="sr-Cyrl-RS"/>
-        </w:rPr>
-        <w:t>height</w:t>
-      </w:r>
-      <w:proofErr w:type="spellEnd"/>
-      <w:r>
-        <w:rPr>
-          <w:rFonts w:ascii="Consolas" w:hAnsi="Consolas" w:cs="Times New Roman"/>
-          <w:sz w:val="18"/>
-          <w:szCs w:val="18"/>
-          <w:lang w:val="sr-Cyrl-RS"/>
-        </w:rPr>
-        <w:t>;</w:t>
+        <w:t xml:space="preserve">        this.height = height;</w:t>
       </w:r>
     </w:p>
     <w:p>
@@ -1726,7 +1539,6 @@
         </w:rPr>
         <w:t xml:space="preserve">        </w:t>
       </w:r>
-      <w:proofErr w:type="spellStart"/>
       <w:r>
         <w:rPr>
           <w:rFonts w:ascii="Consolas" w:hAnsi="Consolas" w:cs="Times New Roman"/>
@@ -1734,37 +1546,7 @@
           <w:szCs w:val="18"/>
           <w:lang w:val="sr-Cyrl-RS"/>
         </w:rPr>
-        <w:t>this.width</w:t>
-      </w:r>
-      <w:proofErr w:type="spellEnd"/>
-      <w:r>
-        <w:rPr>
-          <w:rFonts w:ascii="Consolas" w:hAnsi="Consolas" w:cs="Times New Roman"/>
-          <w:sz w:val="18"/>
-          <w:szCs w:val="18"/>
-          <w:lang w:val="sr-Cyrl-RS"/>
-        </w:rPr>
-        <w:t xml:space="preserve"> = </w:t>
-      </w:r>
-      <w:proofErr w:type="spellStart"/>
-      <w:r>
-        <w:rPr>
-          <w:rFonts w:ascii="Consolas" w:hAnsi="Consolas" w:cs="Times New Roman"/>
-          <w:sz w:val="18"/>
-          <w:szCs w:val="18"/>
-          <w:lang w:val="sr-Cyrl-RS"/>
-        </w:rPr>
-        <w:t>width</w:t>
-      </w:r>
-      <w:proofErr w:type="spellEnd"/>
-      <w:r>
-        <w:rPr>
-          <w:rFonts w:ascii="Consolas" w:hAnsi="Consolas" w:cs="Times New Roman"/>
-          <w:sz w:val="18"/>
-          <w:szCs w:val="18"/>
-          <w:lang w:val="sr-Cyrl-RS"/>
-        </w:rPr>
-        <w:t>;</w:t>
+        <w:t>this.width = width;</w:t>
       </w:r>
     </w:p>
     <w:p>
@@ -1832,7 +1614,6 @@
           <w:lang w:val="sr-Cyrl-RS"/>
         </w:rPr>
       </w:pPr>
-      <w:proofErr w:type="spellStart"/>
       <w:r>
         <w:rPr>
           <w:rFonts w:ascii="Times New Roman" w:hAnsi="Times New Roman" w:cs="Times New Roman"/>
@@ -1843,9 +1624,8 @@
           <w:szCs w:val="20"/>
           <w:lang w:val="sr-Cyrl-RS"/>
         </w:rPr>
-        <w:t>Листинг</w:t>
-      </w:r>
-      <w:proofErr w:type="spellEnd"/>
+        <w:t>Листинг 1</w:t>
+      </w:r>
       <w:r>
         <w:rPr>
           <w:rFonts w:ascii="Times New Roman" w:hAnsi="Times New Roman" w:cs="Times New Roman"/>
@@ -1856,7 +1636,7 @@
           <w:szCs w:val="20"/>
           <w:lang w:val="sr-Cyrl-RS"/>
         </w:rPr>
-        <w:t xml:space="preserve"> 1</w:t>
+        <w:t xml:space="preserve"> – </w:t>
       </w:r>
       <w:r>
         <w:rPr>
@@ -1868,21 +1648,8 @@
           <w:szCs w:val="20"/>
           <w:lang w:val="sr-Cyrl-RS"/>
         </w:rPr>
-        <w:t xml:space="preserve"> – </w:t>
-      </w:r>
-      <w:r>
-        <w:rPr>
-          <w:rFonts w:ascii="Times New Roman" w:hAnsi="Times New Roman" w:cs="Times New Roman"/>
-          <w:b w:val="0"/>
-          <w:bCs w:val="0"/>
-          <w:color w:val="00000A"/>
-          <w:sz w:val="20"/>
-          <w:szCs w:val="20"/>
-          <w:lang w:val="sr-Cyrl-RS"/>
-        </w:rPr>
         <w:t xml:space="preserve">Креирање класе помоћу </w:t>
       </w:r>
-      <w:proofErr w:type="spellStart"/>
       <w:r>
         <w:rPr>
           <w:rFonts w:ascii="Times New Roman" w:hAnsi="Times New Roman" w:cs="Times New Roman"/>
@@ -1896,7 +1663,6 @@
         </w:rPr>
         <w:t>class</w:t>
       </w:r>
-      <w:proofErr w:type="spellEnd"/>
       <w:r>
         <w:rPr>
           <w:rFonts w:ascii="Times New Roman" w:hAnsi="Times New Roman" w:cs="Times New Roman"/>
@@ -2192,7 +1958,6 @@
         </w:rPr>
         <w:t xml:space="preserve">Као што се може видети на слици 1 хијерархија графичких компоненти почиње са компонентом </w:t>
       </w:r>
-      <w:proofErr w:type="spellStart"/>
       <w:r>
         <w:rPr>
           <w:rFonts w:ascii="Times New Roman" w:hAnsi="Times New Roman" w:cs="Times New Roman"/>
@@ -2203,7 +1968,6 @@
         </w:rPr>
         <w:t>Component</w:t>
       </w:r>
-      <w:proofErr w:type="spellEnd"/>
       <w:r>
         <w:rPr>
           <w:rFonts w:ascii="Times New Roman" w:hAnsi="Times New Roman" w:cs="Times New Roman"/>
@@ -2310,29 +2074,7 @@
           <w:lang w:val="sr-Cyrl-RS"/>
         </w:rPr>
         <w:lastRenderedPageBreak/>
-        <w:t xml:space="preserve">Основна компонента садржи атрибуте потребне за графичко </w:t>
-      </w:r>
-      <w:proofErr w:type="spellStart"/>
-      <w:r>
-        <w:rPr>
-          <w:rFonts w:ascii="Times New Roman" w:hAnsi="Times New Roman" w:cs="Times New Roman"/>
-          <w:bCs/>
-          <w:sz w:val="20"/>
-          <w:szCs w:val="20"/>
-          <w:lang w:val="sr-Cyrl-RS"/>
-        </w:rPr>
-        <w:t>исцртавање</w:t>
-      </w:r>
-      <w:proofErr w:type="spellEnd"/>
-      <w:r>
-        <w:rPr>
-          <w:rFonts w:ascii="Times New Roman" w:hAnsi="Times New Roman" w:cs="Times New Roman"/>
-          <w:bCs/>
-          <w:sz w:val="20"/>
-          <w:szCs w:val="20"/>
-          <w:lang w:val="sr-Cyrl-RS"/>
-        </w:rPr>
-        <w:t xml:space="preserve"> једне HTML компоненте а то су </w:t>
+        <w:t xml:space="preserve">Основна компонента садржи атрибуте потребне за графичко исцртавање једне HTML компоненте а то су </w:t>
       </w:r>
       <w:r>
         <w:rPr>
@@ -2355,7 +2097,6 @@
         </w:rPr>
         <w:t xml:space="preserve"> атрибут за идентификацију, </w:t>
       </w:r>
-      <w:proofErr w:type="spellStart"/>
       <w:r>
         <w:rPr>
           <w:rFonts w:ascii="Times New Roman" w:hAnsi="Times New Roman" w:cs="Times New Roman"/>
@@ -2367,7 +2108,6 @@
         </w:rPr>
         <w:t>CSSclass</w:t>
       </w:r>
-      <w:proofErr w:type="spellEnd"/>
       <w:r>
         <w:rPr>
           <w:rFonts w:ascii="Times New Roman" w:hAnsi="Times New Roman" w:cs="Times New Roman"/>
@@ -2378,7 +2118,6 @@
         </w:rPr>
         <w:t xml:space="preserve"> атрибут за приказ компоненте, као и </w:t>
       </w:r>
-      <w:proofErr w:type="spellStart"/>
       <w:r>
         <w:rPr>
           <w:rFonts w:ascii="Times New Roman" w:hAnsi="Times New Roman" w:cs="Times New Roman"/>
@@ -2390,7 +2129,6 @@
         </w:rPr>
         <w:t>node</w:t>
       </w:r>
-      <w:proofErr w:type="spellEnd"/>
       <w:r>
         <w:rPr>
           <w:rFonts w:ascii="Times New Roman" w:hAnsi="Times New Roman" w:cs="Times New Roman"/>
@@ -2493,9 +2231,8 @@
           <w:szCs w:val="20"/>
           <w:lang w:val="sr-Cyrl-RS"/>
         </w:rPr>
-        <w:t xml:space="preserve"> је задужена за креирање и </w:t>
-      </w:r>
-      <w:proofErr w:type="spellStart"/>
+        <w:t xml:space="preserve"> је задужена за креирање и иницијализацију</w:t>
+      </w:r>
       <w:r>
         <w:rPr>
           <w:rFonts w:ascii="Times New Roman" w:hAnsi="Times New Roman" w:cs="Times New Roman"/>
@@ -2504,20 +2241,8 @@
           <w:szCs w:val="20"/>
           <w:lang w:val="sr-Cyrl-RS"/>
         </w:rPr>
-        <w:t>иницијализацију</w:t>
-      </w:r>
-      <w:proofErr w:type="spellEnd"/>
-      <w:r>
-        <w:rPr>
-          <w:rFonts w:ascii="Times New Roman" w:hAnsi="Times New Roman" w:cs="Times New Roman"/>
-          <w:bCs/>
-          <w:sz w:val="20"/>
-          <w:szCs w:val="20"/>
-          <w:lang w:val="sr-Cyrl-RS"/>
-        </w:rPr>
         <w:t xml:space="preserve"> објеката креираних са кључном речју </w:t>
       </w:r>
-      <w:proofErr w:type="spellStart"/>
       <w:r>
         <w:rPr>
           <w:rFonts w:ascii="Times New Roman" w:hAnsi="Times New Roman" w:cs="Times New Roman"/>
@@ -2529,7 +2254,6 @@
         </w:rPr>
         <w:t>class</w:t>
       </w:r>
-      <w:proofErr w:type="spellEnd"/>
       <w:r>
         <w:rPr>
           <w:rFonts w:ascii="Times New Roman" w:hAnsi="Times New Roman" w:cs="Times New Roman"/>
@@ -2579,7 +2303,6 @@
         </w:rPr>
         <w:t xml:space="preserve">и свих објеката који наслеђују ову класу, креира се објекат који има идентификатор и </w:t>
       </w:r>
-      <w:proofErr w:type="spellStart"/>
       <w:r>
         <w:rPr>
           <w:rFonts w:ascii="Times New Roman" w:hAnsi="Times New Roman" w:cs="Times New Roman"/>
@@ -2590,7 +2313,6 @@
         </w:rPr>
         <w:t>css</w:t>
       </w:r>
-      <w:proofErr w:type="spellEnd"/>
       <w:r>
         <w:rPr>
           <w:rFonts w:ascii="Times New Roman" w:hAnsi="Times New Roman" w:cs="Times New Roman"/>
@@ -2679,7 +2401,6 @@
         </w:rPr>
         <w:t xml:space="preserve"> 2 може се видети имплементација </w:t>
       </w:r>
-      <w:proofErr w:type="spellStart"/>
       <w:r>
         <w:rPr>
           <w:rFonts w:ascii="Times New Roman" w:hAnsi="Times New Roman" w:cs="Times New Roman"/>
@@ -2691,7 +2412,6 @@
         </w:rPr>
         <w:t>constructor</w:t>
       </w:r>
-      <w:proofErr w:type="spellEnd"/>
       <w:r>
         <w:rPr>
           <w:rFonts w:ascii="Times New Roman" w:hAnsi="Times New Roman" w:cs="Times New Roman"/>
@@ -2702,7 +2422,6 @@
         </w:rPr>
         <w:t xml:space="preserve"> методе у класи </w:t>
       </w:r>
-      <w:proofErr w:type="spellStart"/>
       <w:r>
         <w:rPr>
           <w:rFonts w:ascii="Times New Roman" w:hAnsi="Times New Roman" w:cs="Times New Roman"/>
@@ -2714,7 +2433,6 @@
         </w:rPr>
         <w:t>Component</w:t>
       </w:r>
-      <w:proofErr w:type="spellEnd"/>
       <w:r>
         <w:rPr>
           <w:rFonts w:ascii="Times New Roman" w:hAnsi="Times New Roman" w:cs="Times New Roman"/>
@@ -2779,10 +2497,12 @@
           <w:szCs w:val="18"/>
           <w:lang w:val="sr-Cyrl-RS"/>
         </w:rPr>
-        <w:t xml:space="preserve">    </w:t>
-      </w:r>
-      <w:proofErr w:type="spellStart"/>
-      <w:r>
+        <w:t xml:space="preserve">    this.id = id;</w:t>
+      </w:r>
+    </w:p>
+    <w:p>
+      <w:pPr>
+        <w:ind w:left="720"/>
         <w:rPr>
           <w:rFonts w:ascii="Consolas" w:hAnsi="Consolas"/>
           <w:color w:val="auto"/>
@@ -2790,9 +2510,7 @@
           <w:szCs w:val="18"/>
           <w:lang w:val="sr-Cyrl-RS"/>
         </w:rPr>
-        <w:t>this.id</w:t>
-      </w:r>
-      <w:proofErr w:type="spellEnd"/>
+      </w:pPr>
       <w:r>
         <w:rPr>
           <w:rFonts w:ascii="Consolas" w:hAnsi="Consolas"/>
@@ -2801,7 +2519,7 @@
           <w:szCs w:val="18"/>
           <w:lang w:val="sr-Cyrl-RS"/>
         </w:rPr>
-        <w:t xml:space="preserve"> = id;</w:t>
+        <w:t xml:space="preserve">    this.CSSclass = CSSclass;</w:t>
       </w:r>
     </w:p>
     <w:p>
@@ -2823,10 +2541,12 @@
           <w:szCs w:val="18"/>
           <w:lang w:val="sr-Cyrl-RS"/>
         </w:rPr>
-        <w:t xml:space="preserve">    </w:t>
-      </w:r>
-      <w:proofErr w:type="spellStart"/>
-      <w:r>
+        <w:t xml:space="preserve">    this.node = document.createElement("div");</w:t>
+      </w:r>
+    </w:p>
+    <w:p>
+      <w:pPr>
+        <w:ind w:left="720"/>
         <w:rPr>
           <w:rFonts w:ascii="Consolas" w:hAnsi="Consolas"/>
           <w:color w:val="auto"/>
@@ -2834,9 +2554,7 @@
           <w:szCs w:val="18"/>
           <w:lang w:val="sr-Cyrl-RS"/>
         </w:rPr>
-        <w:t>this.CSSclass</w:t>
-      </w:r>
-      <w:proofErr w:type="spellEnd"/>
+      </w:pPr>
       <w:r>
         <w:rPr>
           <w:rFonts w:ascii="Consolas" w:hAnsi="Consolas"/>
@@ -2845,10 +2563,12 @@
           <w:szCs w:val="18"/>
           <w:lang w:val="sr-Cyrl-RS"/>
         </w:rPr>
-        <w:t xml:space="preserve"> = </w:t>
-      </w:r>
-      <w:proofErr w:type="spellStart"/>
-      <w:r>
+        <w:t xml:space="preserve">    this.node.id = id;</w:t>
+      </w:r>
+    </w:p>
+    <w:p>
+      <w:pPr>
+        <w:ind w:left="720"/>
         <w:rPr>
           <w:rFonts w:ascii="Consolas" w:hAnsi="Consolas"/>
           <w:color w:val="auto"/>
@@ -2856,9 +2576,7 @@
           <w:szCs w:val="18"/>
           <w:lang w:val="sr-Cyrl-RS"/>
         </w:rPr>
-        <w:t>CSSclass</w:t>
-      </w:r>
-      <w:proofErr w:type="spellEnd"/>
+      </w:pPr>
       <w:r>
         <w:rPr>
           <w:rFonts w:ascii="Consolas" w:hAnsi="Consolas"/>
@@ -2867,7 +2585,7 @@
           <w:szCs w:val="18"/>
           <w:lang w:val="sr-Cyrl-RS"/>
         </w:rPr>
-        <w:t>;</w:t>
+        <w:t xml:space="preserve">    this.node.component = this;</w:t>
       </w:r>
     </w:p>
     <w:p>
@@ -2889,10 +2607,12 @@
           <w:szCs w:val="18"/>
           <w:lang w:val="sr-Cyrl-RS"/>
         </w:rPr>
-        <w:t xml:space="preserve">    </w:t>
-      </w:r>
-      <w:proofErr w:type="spellStart"/>
-      <w:r>
+        <w:t xml:space="preserve">    document.body</w:t>
+      </w:r>
+    </w:p>
+    <w:p>
+      <w:pPr>
+        <w:ind w:left="720"/>
         <w:rPr>
           <w:rFonts w:ascii="Consolas" w:hAnsi="Consolas"/>
           <w:color w:val="auto"/>
@@ -2900,9 +2620,7 @@
           <w:szCs w:val="18"/>
           <w:lang w:val="sr-Cyrl-RS"/>
         </w:rPr>
-        <w:t>this.node</w:t>
-      </w:r>
-      <w:proofErr w:type="spellEnd"/>
+      </w:pPr>
       <w:r>
         <w:rPr>
           <w:rFonts w:ascii="Consolas" w:hAnsi="Consolas"/>
@@ -2911,239 +2629,7 @@
           <w:szCs w:val="18"/>
           <w:lang w:val="sr-Cyrl-RS"/>
         </w:rPr>
-        <w:t xml:space="preserve"> = </w:t>
-      </w:r>
-      <w:proofErr w:type="spellStart"/>
-      <w:r>
-        <w:rPr>
-          <w:rFonts w:ascii="Consolas" w:hAnsi="Consolas"/>
-          <w:color w:val="auto"/>
-          <w:sz w:val="18"/>
-          <w:szCs w:val="18"/>
-          <w:lang w:val="sr-Cyrl-RS"/>
-        </w:rPr>
-        <w:t>document.createElement</w:t>
-      </w:r>
-      <w:proofErr w:type="spellEnd"/>
-      <w:r>
-        <w:rPr>
-          <w:rFonts w:ascii="Consolas" w:hAnsi="Consolas"/>
-          <w:color w:val="auto"/>
-          <w:sz w:val="18"/>
-          <w:szCs w:val="18"/>
-          <w:lang w:val="sr-Cyrl-RS"/>
-        </w:rPr>
-        <w:t>("div");</w:t>
-      </w:r>
-    </w:p>
-    <w:p>
-      <w:pPr>
-        <w:ind w:left="720"/>
-        <w:rPr>
-          <w:rFonts w:ascii="Consolas" w:hAnsi="Consolas"/>
-          <w:color w:val="auto"/>
-          <w:sz w:val="18"/>
-          <w:szCs w:val="18"/>
-          <w:lang w:val="sr-Cyrl-RS"/>
-        </w:rPr>
-      </w:pPr>
-      <w:r>
-        <w:rPr>
-          <w:rFonts w:ascii="Consolas" w:hAnsi="Consolas"/>
-          <w:color w:val="auto"/>
-          <w:sz w:val="18"/>
-          <w:szCs w:val="18"/>
-          <w:lang w:val="sr-Cyrl-RS"/>
-        </w:rPr>
-        <w:t xml:space="preserve">    </w:t>
-      </w:r>
-      <w:proofErr w:type="spellStart"/>
-      <w:r>
-        <w:rPr>
-          <w:rFonts w:ascii="Consolas" w:hAnsi="Consolas"/>
-          <w:color w:val="auto"/>
-          <w:sz w:val="18"/>
-          <w:szCs w:val="18"/>
-          <w:lang w:val="sr-Cyrl-RS"/>
-        </w:rPr>
-        <w:t>this.node.id</w:t>
-      </w:r>
-      <w:proofErr w:type="spellEnd"/>
-      <w:r>
-        <w:rPr>
-          <w:rFonts w:ascii="Consolas" w:hAnsi="Consolas"/>
-          <w:color w:val="auto"/>
-          <w:sz w:val="18"/>
-          <w:szCs w:val="18"/>
-          <w:lang w:val="sr-Cyrl-RS"/>
-        </w:rPr>
-        <w:t xml:space="preserve"> = id;</w:t>
-      </w:r>
-    </w:p>
-    <w:p>
-      <w:pPr>
-        <w:ind w:left="720"/>
-        <w:rPr>
-          <w:rFonts w:ascii="Consolas" w:hAnsi="Consolas"/>
-          <w:color w:val="auto"/>
-          <w:sz w:val="18"/>
-          <w:szCs w:val="18"/>
-          <w:lang w:val="sr-Cyrl-RS"/>
-        </w:rPr>
-      </w:pPr>
-      <w:r>
-        <w:rPr>
-          <w:rFonts w:ascii="Consolas" w:hAnsi="Consolas"/>
-          <w:color w:val="auto"/>
-          <w:sz w:val="18"/>
-          <w:szCs w:val="18"/>
-          <w:lang w:val="sr-Cyrl-RS"/>
-        </w:rPr>
-        <w:t xml:space="preserve">    </w:t>
-      </w:r>
-      <w:proofErr w:type="spellStart"/>
-      <w:r>
-        <w:rPr>
-          <w:rFonts w:ascii="Consolas" w:hAnsi="Consolas"/>
-          <w:color w:val="auto"/>
-          <w:sz w:val="18"/>
-          <w:szCs w:val="18"/>
-          <w:lang w:val="sr-Cyrl-RS"/>
-        </w:rPr>
-        <w:t>this.node.component</w:t>
-      </w:r>
-      <w:proofErr w:type="spellEnd"/>
-      <w:r>
-        <w:rPr>
-          <w:rFonts w:ascii="Consolas" w:hAnsi="Consolas"/>
-          <w:color w:val="auto"/>
-          <w:sz w:val="18"/>
-          <w:szCs w:val="18"/>
-          <w:lang w:val="sr-Cyrl-RS"/>
-        </w:rPr>
-        <w:t xml:space="preserve"> = </w:t>
-      </w:r>
-      <w:proofErr w:type="spellStart"/>
-      <w:r>
-        <w:rPr>
-          <w:rFonts w:ascii="Consolas" w:hAnsi="Consolas"/>
-          <w:color w:val="auto"/>
-          <w:sz w:val="18"/>
-          <w:szCs w:val="18"/>
-          <w:lang w:val="sr-Cyrl-RS"/>
-        </w:rPr>
-        <w:t>this</w:t>
-      </w:r>
-      <w:proofErr w:type="spellEnd"/>
-      <w:r>
-        <w:rPr>
-          <w:rFonts w:ascii="Consolas" w:hAnsi="Consolas"/>
-          <w:color w:val="auto"/>
-          <w:sz w:val="18"/>
-          <w:szCs w:val="18"/>
-          <w:lang w:val="sr-Cyrl-RS"/>
-        </w:rPr>
-        <w:t>;</w:t>
-      </w:r>
-    </w:p>
-    <w:p>
-      <w:pPr>
-        <w:ind w:left="720"/>
-        <w:rPr>
-          <w:rFonts w:ascii="Consolas" w:hAnsi="Consolas"/>
-          <w:color w:val="auto"/>
-          <w:sz w:val="18"/>
-          <w:szCs w:val="18"/>
-          <w:lang w:val="sr-Cyrl-RS"/>
-        </w:rPr>
-      </w:pPr>
-      <w:r>
-        <w:rPr>
-          <w:rFonts w:ascii="Consolas" w:hAnsi="Consolas"/>
-          <w:color w:val="auto"/>
-          <w:sz w:val="18"/>
-          <w:szCs w:val="18"/>
-          <w:lang w:val="sr-Cyrl-RS"/>
-        </w:rPr>
-        <w:t xml:space="preserve">    </w:t>
-      </w:r>
-      <w:proofErr w:type="spellStart"/>
-      <w:r>
-        <w:rPr>
-          <w:rFonts w:ascii="Consolas" w:hAnsi="Consolas"/>
-          <w:color w:val="auto"/>
-          <w:sz w:val="18"/>
-          <w:szCs w:val="18"/>
-          <w:lang w:val="sr-Cyrl-RS"/>
-        </w:rPr>
-        <w:t>document.body</w:t>
-      </w:r>
-      <w:proofErr w:type="spellEnd"/>
-    </w:p>
-    <w:p>
-      <w:pPr>
-        <w:ind w:left="720"/>
-        <w:rPr>
-          <w:rFonts w:ascii="Consolas" w:hAnsi="Consolas"/>
-          <w:color w:val="auto"/>
-          <w:sz w:val="18"/>
-          <w:szCs w:val="18"/>
-          <w:lang w:val="sr-Cyrl-RS"/>
-        </w:rPr>
-      </w:pPr>
-      <w:r>
-        <w:rPr>
-          <w:rFonts w:ascii="Consolas" w:hAnsi="Consolas"/>
-          <w:color w:val="auto"/>
-          <w:sz w:val="18"/>
-          <w:szCs w:val="18"/>
-          <w:lang w:val="sr-Cyrl-RS"/>
-        </w:rPr>
-        <w:t>.</w:t>
-      </w:r>
-      <w:proofErr w:type="spellStart"/>
-      <w:r>
-        <w:rPr>
-          <w:rFonts w:ascii="Consolas" w:hAnsi="Consolas"/>
-          <w:color w:val="auto"/>
-          <w:sz w:val="18"/>
-          <w:szCs w:val="18"/>
-          <w:lang w:val="sr-Cyrl-RS"/>
-        </w:rPr>
-        <w:t>appendChild</w:t>
-      </w:r>
-      <w:proofErr w:type="spellEnd"/>
-      <w:r>
-        <w:rPr>
-          <w:rFonts w:ascii="Consolas" w:hAnsi="Consolas"/>
-          <w:color w:val="auto"/>
-          <w:sz w:val="18"/>
-          <w:szCs w:val="18"/>
-          <w:lang w:val="sr-Cyrl-RS"/>
-        </w:rPr>
-        <w:t>(</w:t>
-      </w:r>
-      <w:proofErr w:type="spellStart"/>
-      <w:r>
-        <w:rPr>
-          <w:rFonts w:ascii="Consolas" w:hAnsi="Consolas"/>
-          <w:color w:val="auto"/>
-          <w:sz w:val="18"/>
-          <w:szCs w:val="18"/>
-          <w:lang w:val="sr-Cyrl-RS"/>
-        </w:rPr>
-        <w:t>this.node</w:t>
-      </w:r>
-      <w:proofErr w:type="spellEnd"/>
-      <w:r>
-        <w:rPr>
-          <w:rFonts w:ascii="Consolas" w:hAnsi="Consolas"/>
-          <w:color w:val="auto"/>
-          <w:sz w:val="18"/>
-          <w:szCs w:val="18"/>
-          <w:lang w:val="sr-Cyrl-RS"/>
-        </w:rPr>
-        <w:t>);</w:t>
+        <w:t>.appendChild(this.node);</w:t>
       </w:r>
     </w:p>
     <w:p>
@@ -3191,7 +2677,6 @@
           <w:lang w:val="sr-Cyrl-RS"/>
         </w:rPr>
       </w:pPr>
-      <w:proofErr w:type="spellStart"/>
       <w:r>
         <w:rPr>
           <w:rFonts w:ascii="Times New Roman" w:hAnsi="Times New Roman" w:cs="Times New Roman"/>
@@ -3204,7 +2689,6 @@
         </w:rPr>
         <w:t>Листинг</w:t>
       </w:r>
-      <w:proofErr w:type="spellEnd"/>
       <w:r>
         <w:rPr>
           <w:rFonts w:ascii="Times New Roman" w:hAnsi="Times New Roman" w:cs="Times New Roman"/>
@@ -3338,7 +2822,6 @@
         </w:rPr>
         <w:t xml:space="preserve"> </w:t>
       </w:r>
-      <w:proofErr w:type="gramStart"/>
       <w:r>
         <w:rPr>
           <w:rFonts w:ascii="Times New Roman" w:hAnsi="Times New Roman" w:cs="Times New Roman"/>
@@ -3434,18 +2917,7 @@
           <w:szCs w:val="20"/>
           <w:lang w:val="sr-Cyrl-RS"/>
         </w:rPr>
-        <w:t>објекте.</w:t>
-      </w:r>
-      <w:proofErr w:type="gramEnd"/>
-      <w:r>
-        <w:rPr>
-          <w:rFonts w:ascii="Times New Roman" w:hAnsi="Times New Roman" w:cs="Times New Roman"/>
-          <w:bCs/>
-          <w:sz w:val="20"/>
-          <w:szCs w:val="20"/>
-          <w:lang w:val="sr-Cyrl-RS"/>
-        </w:rPr>
-        <w:t xml:space="preserve"> </w:t>
+        <w:t xml:space="preserve">објекте. </w:t>
       </w:r>
       <w:r>
         <w:rPr>
@@ -3754,9 +3226,8 @@
           <w:szCs w:val="20"/>
           <w:lang w:val="sr-Cyrl-RS"/>
         </w:rPr>
-        <w:t xml:space="preserve"> репрезентацију компоненте. Приликом </w:t>
-      </w:r>
-      <w:proofErr w:type="spellStart"/>
+        <w:t xml:space="preserve"> репрезентацију компоненте. Приликом исцртавања контејнера исцрта</w:t>
+      </w:r>
       <w:r>
         <w:rPr>
           <w:rFonts w:ascii="Times New Roman" w:hAnsi="Times New Roman" w:cs="Times New Roman"/>
@@ -3765,9 +3236,8 @@
           <w:szCs w:val="20"/>
           <w:lang w:val="sr-Cyrl-RS"/>
         </w:rPr>
-        <w:t>исцртавања</w:t>
-      </w:r>
-      <w:proofErr w:type="spellEnd"/>
+        <w:t>ва</w:t>
+      </w:r>
       <w:r>
         <w:rPr>
           <w:rFonts w:ascii="Times New Roman" w:hAnsi="Times New Roman" w:cs="Times New Roman"/>
@@ -3776,49 +3246,7 @@
           <w:szCs w:val="20"/>
           <w:lang w:val="sr-Cyrl-RS"/>
         </w:rPr>
-        <w:t xml:space="preserve"> контејнера </w:t>
-      </w:r>
-      <w:proofErr w:type="spellStart"/>
-      <w:r>
-        <w:rPr>
-          <w:rFonts w:ascii="Times New Roman" w:hAnsi="Times New Roman" w:cs="Times New Roman"/>
-          <w:bCs/>
-          <w:sz w:val="20"/>
-          <w:szCs w:val="20"/>
-          <w:lang w:val="sr-Cyrl-RS"/>
-        </w:rPr>
-        <w:t>исцрта</w:t>
-      </w:r>
-      <w:r>
-        <w:rPr>
-          <w:rFonts w:ascii="Times New Roman" w:hAnsi="Times New Roman" w:cs="Times New Roman"/>
-          <w:bCs/>
-          <w:sz w:val="20"/>
-          <w:szCs w:val="20"/>
-          <w:lang w:val="sr-Cyrl-RS"/>
-        </w:rPr>
-        <w:t>ва</w:t>
-      </w:r>
-      <w:r>
-        <w:rPr>
-          <w:rFonts w:ascii="Times New Roman" w:hAnsi="Times New Roman" w:cs="Times New Roman"/>
-          <w:bCs/>
-          <w:sz w:val="20"/>
-          <w:szCs w:val="20"/>
-          <w:lang w:val="sr-Cyrl-RS"/>
-        </w:rPr>
-        <w:t>ју</w:t>
-      </w:r>
-      <w:proofErr w:type="spellEnd"/>
-      <w:r>
-        <w:rPr>
-          <w:rFonts w:ascii="Times New Roman" w:hAnsi="Times New Roman" w:cs="Times New Roman"/>
-          <w:bCs/>
-          <w:sz w:val="20"/>
-          <w:szCs w:val="20"/>
-          <w:lang w:val="sr-Cyrl-RS"/>
-        </w:rPr>
-        <w:t xml:space="preserve"> се и све компоненте које он садржи.</w:t>
+        <w:t>ју се и све компоненте које он садржи.</w:t>
       </w:r>
     </w:p>
     <w:p>
@@ -4023,7 +3451,6 @@
         </w:rPr>
         <w:t xml:space="preserve"> подацима. У </w:t>
       </w:r>
-      <w:proofErr w:type="spellStart"/>
       <w:r>
         <w:rPr>
           <w:rFonts w:ascii="Times New Roman" w:hAnsi="Times New Roman" w:cs="Times New Roman"/>
@@ -4033,9 +3460,28 @@
           <w:szCs w:val="20"/>
           <w:lang w:val="sr-Cyrl-RS"/>
         </w:rPr>
-        <w:t>Google</w:t>
-      </w:r>
-      <w:proofErr w:type="spellEnd"/>
+        <w:t>Google Gmail API</w:t>
+      </w:r>
+      <w:r>
+        <w:rPr>
+          <w:rFonts w:ascii="Times New Roman" w:hAnsi="Times New Roman" w:cs="Times New Roman"/>
+          <w:bCs/>
+          <w:sz w:val="20"/>
+          <w:szCs w:val="20"/>
+          <w:lang w:val="sr-Cyrl-RS"/>
+        </w:rPr>
+        <w:t>-ју свака функционал</w:t>
+      </w:r>
+      <w:r>
+        <w:rPr>
+          <w:rFonts w:ascii="Times New Roman" w:hAnsi="Times New Roman" w:cs="Times New Roman"/>
+          <w:bCs/>
+          <w:sz w:val="20"/>
+          <w:szCs w:val="20"/>
+          <w:lang w:val="sr-Cyrl-RS"/>
+        </w:rPr>
+        <w:t xml:space="preserve">ност представља посебан ресурс и тиме </w:t>
+      </w:r>
       <w:r>
         <w:rPr>
           <w:rFonts w:ascii="Times New Roman" w:hAnsi="Times New Roman" w:cs="Times New Roman"/>
@@ -4043,11 +3489,40 @@
           <w:i/>
           <w:sz w:val="20"/>
           <w:szCs w:val="20"/>
-          <w:lang w:val="sr-Cyrl-RS"/>
+          <w:lang w:val="sr-Latn-RS"/>
+        </w:rPr>
+        <w:t>Gmail API</w:t>
+      </w:r>
+      <w:r>
+        <w:rPr>
+          <w:rFonts w:ascii="Times New Roman" w:hAnsi="Times New Roman" w:cs="Times New Roman"/>
+          <w:bCs/>
+          <w:sz w:val="20"/>
+          <w:szCs w:val="20"/>
+          <w:lang w:val="sr-Latn-RS"/>
         </w:rPr>
         <w:t xml:space="preserve"> </w:t>
       </w:r>
-      <w:proofErr w:type="spellStart"/>
+      <w:r>
+        <w:rPr>
+          <w:rFonts w:ascii="Times New Roman" w:hAnsi="Times New Roman" w:cs="Times New Roman"/>
+          <w:bCs/>
+          <w:sz w:val="20"/>
+          <w:szCs w:val="20"/>
+          <w:lang w:val="sr-Cyrl-RS"/>
+        </w:rPr>
+        <w:t>нуди</w:t>
+      </w:r>
+      <w:r>
+        <w:rPr>
+          <w:rFonts w:ascii="Times New Roman" w:hAnsi="Times New Roman" w:cs="Times New Roman"/>
+          <w:bCs/>
+          <w:sz w:val="20"/>
+          <w:szCs w:val="20"/>
+          <w:lang w:val="sr-Cyrl-RS"/>
+        </w:rPr>
+        <w:t xml:space="preserve"> </w:t>
+      </w:r>
       <w:r>
         <w:rPr>
           <w:rFonts w:ascii="Times New Roman" w:hAnsi="Times New Roman" w:cs="Times New Roman"/>
@@ -4055,11 +3530,48 @@
           <w:i/>
           <w:sz w:val="20"/>
           <w:szCs w:val="20"/>
-          <w:lang w:val="sr-Cyrl-RS"/>
-        </w:rPr>
-        <w:t>Gmail</w:t>
-      </w:r>
-      <w:proofErr w:type="spellEnd"/>
+        </w:rPr>
+        <w:t>RESTful</w:t>
+      </w:r>
+      <w:r>
+        <w:rPr>
+          <w:rFonts w:ascii="Times New Roman" w:hAnsi="Times New Roman" w:cs="Times New Roman"/>
+          <w:bCs/>
+          <w:sz w:val="20"/>
+          <w:szCs w:val="20"/>
+        </w:rPr>
+        <w:t xml:space="preserve"> </w:t>
+      </w:r>
+      <w:r>
+        <w:rPr>
+          <w:rFonts w:ascii="Times New Roman" w:hAnsi="Times New Roman" w:cs="Times New Roman"/>
+          <w:bCs/>
+          <w:sz w:val="20"/>
+          <w:szCs w:val="20"/>
+          <w:lang w:val="sr-Cyrl-RS"/>
+        </w:rPr>
+        <w:t>приступ функционалностима.</w:t>
+      </w:r>
+      <w:r>
+        <w:rPr>
+          <w:rFonts w:ascii="Times New Roman" w:hAnsi="Times New Roman" w:cs="Times New Roman"/>
+          <w:bCs/>
+          <w:sz w:val="20"/>
+          <w:szCs w:val="20"/>
+          <w:lang w:val="sr-Cyrl-RS"/>
+        </w:rPr>
+        <w:t xml:space="preserve"> </w:t>
+      </w:r>
+      <w:r>
+        <w:rPr>
+          <w:rFonts w:ascii="Times New Roman" w:hAnsi="Times New Roman" w:cs="Times New Roman"/>
+          <w:bCs/>
+          <w:sz w:val="20"/>
+          <w:szCs w:val="20"/>
+          <w:lang w:val="sr-Cyrl-RS"/>
+        </w:rPr>
+        <w:t xml:space="preserve">Неке од функционалности које нуди </w:t>
+      </w:r>
       <w:r>
         <w:rPr>
           <w:rFonts w:ascii="Times New Roman" w:hAnsi="Times New Roman" w:cs="Times New Roman"/>
@@ -4069,178 +3581,7 @@
           <w:szCs w:val="20"/>
           <w:lang w:val="sr-Cyrl-RS"/>
         </w:rPr>
-        <w:t xml:space="preserve"> API</w:t>
-      </w:r>
-      <w:r>
-        <w:rPr>
-          <w:rFonts w:ascii="Times New Roman" w:hAnsi="Times New Roman" w:cs="Times New Roman"/>
-          <w:bCs/>
-          <w:sz w:val="20"/>
-          <w:szCs w:val="20"/>
-          <w:lang w:val="sr-Cyrl-RS"/>
-        </w:rPr>
-        <w:t>-ју свака функционал</w:t>
-      </w:r>
-      <w:r>
-        <w:rPr>
-          <w:rFonts w:ascii="Times New Roman" w:hAnsi="Times New Roman" w:cs="Times New Roman"/>
-          <w:bCs/>
-          <w:sz w:val="20"/>
-          <w:szCs w:val="20"/>
-          <w:lang w:val="sr-Cyrl-RS"/>
-        </w:rPr>
-        <w:t xml:space="preserve">ност представља посебан ресурс и тиме </w:t>
-      </w:r>
-      <w:proofErr w:type="spellStart"/>
-      <w:r>
-        <w:rPr>
-          <w:rFonts w:ascii="Times New Roman" w:hAnsi="Times New Roman" w:cs="Times New Roman"/>
-          <w:bCs/>
-          <w:i/>
-          <w:sz w:val="20"/>
-          <w:szCs w:val="20"/>
-          <w:lang w:val="sr-Latn-RS"/>
-        </w:rPr>
-        <w:t>Gmail</w:t>
-      </w:r>
-      <w:proofErr w:type="spellEnd"/>
-      <w:r>
-        <w:rPr>
-          <w:rFonts w:ascii="Times New Roman" w:hAnsi="Times New Roman" w:cs="Times New Roman"/>
-          <w:bCs/>
-          <w:i/>
-          <w:sz w:val="20"/>
-          <w:szCs w:val="20"/>
-          <w:lang w:val="sr-Latn-RS"/>
-        </w:rPr>
-        <w:t xml:space="preserve"> API</w:t>
-      </w:r>
-      <w:r>
-        <w:rPr>
-          <w:rFonts w:ascii="Times New Roman" w:hAnsi="Times New Roman" w:cs="Times New Roman"/>
-          <w:bCs/>
-          <w:sz w:val="20"/>
-          <w:szCs w:val="20"/>
-          <w:lang w:val="sr-Latn-RS"/>
-        </w:rPr>
-        <w:t xml:space="preserve"> </w:t>
-      </w:r>
-      <w:r>
-        <w:rPr>
-          <w:rFonts w:ascii="Times New Roman" w:hAnsi="Times New Roman" w:cs="Times New Roman"/>
-          <w:bCs/>
-          <w:sz w:val="20"/>
-          <w:szCs w:val="20"/>
-          <w:lang w:val="sr-Cyrl-RS"/>
-        </w:rPr>
-        <w:t>нуди</w:t>
-      </w:r>
-      <w:r>
-        <w:rPr>
-          <w:rFonts w:ascii="Times New Roman" w:hAnsi="Times New Roman" w:cs="Times New Roman"/>
-          <w:bCs/>
-          <w:sz w:val="20"/>
-          <w:szCs w:val="20"/>
-          <w:lang w:val="sr-Cyrl-RS"/>
-        </w:rPr>
-        <w:t xml:space="preserve"> </w:t>
-      </w:r>
-      <w:proofErr w:type="spellStart"/>
-      <w:r>
-        <w:rPr>
-          <w:rFonts w:ascii="Times New Roman" w:hAnsi="Times New Roman" w:cs="Times New Roman"/>
-          <w:bCs/>
-          <w:i/>
-          <w:sz w:val="20"/>
-          <w:szCs w:val="20"/>
-        </w:rPr>
-        <w:t>RESTful</w:t>
-      </w:r>
-      <w:proofErr w:type="spellEnd"/>
-      <w:r>
-        <w:rPr>
-          <w:rFonts w:ascii="Times New Roman" w:hAnsi="Times New Roman" w:cs="Times New Roman"/>
-          <w:bCs/>
-          <w:sz w:val="20"/>
-          <w:szCs w:val="20"/>
-        </w:rPr>
-        <w:t xml:space="preserve"> </w:t>
-      </w:r>
-      <w:r>
-        <w:rPr>
-          <w:rFonts w:ascii="Times New Roman" w:hAnsi="Times New Roman" w:cs="Times New Roman"/>
-          <w:bCs/>
-          <w:sz w:val="20"/>
-          <w:szCs w:val="20"/>
-          <w:lang w:val="sr-Cyrl-RS"/>
-        </w:rPr>
-        <w:t xml:space="preserve">приступ </w:t>
-      </w:r>
-      <w:proofErr w:type="spellStart"/>
-      <w:r>
-        <w:rPr>
-          <w:rFonts w:ascii="Times New Roman" w:hAnsi="Times New Roman" w:cs="Times New Roman"/>
-          <w:bCs/>
-          <w:sz w:val="20"/>
-          <w:szCs w:val="20"/>
-          <w:lang w:val="sr-Cyrl-RS"/>
-        </w:rPr>
-        <w:t>функционалностима</w:t>
-      </w:r>
-      <w:proofErr w:type="spellEnd"/>
-      <w:r>
-        <w:rPr>
-          <w:rFonts w:ascii="Times New Roman" w:hAnsi="Times New Roman" w:cs="Times New Roman"/>
-          <w:bCs/>
-          <w:sz w:val="20"/>
-          <w:szCs w:val="20"/>
-          <w:lang w:val="sr-Cyrl-RS"/>
-        </w:rPr>
-        <w:t>.</w:t>
-      </w:r>
-      <w:r>
-        <w:rPr>
-          <w:rFonts w:ascii="Times New Roman" w:hAnsi="Times New Roman" w:cs="Times New Roman"/>
-          <w:bCs/>
-          <w:sz w:val="20"/>
-          <w:szCs w:val="20"/>
-          <w:lang w:val="sr-Cyrl-RS"/>
-        </w:rPr>
-        <w:t xml:space="preserve"> </w:t>
-      </w:r>
-      <w:r>
-        <w:rPr>
-          <w:rFonts w:ascii="Times New Roman" w:hAnsi="Times New Roman" w:cs="Times New Roman"/>
-          <w:bCs/>
-          <w:sz w:val="20"/>
-          <w:szCs w:val="20"/>
-          <w:lang w:val="sr-Cyrl-RS"/>
-        </w:rPr>
-        <w:t xml:space="preserve">Неке од функционалности које нуди </w:t>
-      </w:r>
-      <w:proofErr w:type="spellStart"/>
-      <w:r>
-        <w:rPr>
-          <w:rFonts w:ascii="Times New Roman" w:hAnsi="Times New Roman" w:cs="Times New Roman"/>
-          <w:bCs/>
-          <w:i/>
-          <w:sz w:val="20"/>
-          <w:szCs w:val="20"/>
-          <w:lang w:val="sr-Cyrl-RS"/>
-        </w:rPr>
-        <w:t>Gmail</w:t>
-      </w:r>
-      <w:proofErr w:type="spellEnd"/>
-      <w:r>
-        <w:rPr>
-          <w:rFonts w:ascii="Times New Roman" w:hAnsi="Times New Roman" w:cs="Times New Roman"/>
-          <w:bCs/>
-          <w:i/>
-          <w:sz w:val="20"/>
-          <w:szCs w:val="20"/>
-          <w:lang w:val="sr-Cyrl-RS"/>
-        </w:rPr>
-        <w:t xml:space="preserve"> API</w:t>
+        <w:t>Gmail API</w:t>
       </w:r>
       <w:r>
         <w:rPr>
@@ -4420,27 +3761,7 @@
           <w:szCs w:val="20"/>
           <w:lang w:val="sr-Cyrl-RS"/>
         </w:rPr>
-        <w:t xml:space="preserve">прављање </w:t>
-      </w:r>
-      <w:proofErr w:type="spellStart"/>
-      <w:r>
-        <w:rPr>
-          <w:rFonts w:ascii="Times New Roman" w:hAnsi="Times New Roman" w:cs="Times New Roman"/>
-          <w:sz w:val="20"/>
-          <w:szCs w:val="20"/>
-          <w:lang w:val="sr-Cyrl-RS"/>
-        </w:rPr>
-        <w:t>лабелама</w:t>
-      </w:r>
-      <w:proofErr w:type="spellEnd"/>
-      <w:r>
-        <w:rPr>
-          <w:rFonts w:ascii="Times New Roman" w:hAnsi="Times New Roman" w:cs="Times New Roman"/>
-          <w:sz w:val="20"/>
-          <w:szCs w:val="20"/>
-          <w:lang w:val="sr-Cyrl-RS"/>
-        </w:rPr>
-        <w:t>.</w:t>
+        <w:t>прављање лабелама.</w:t>
       </w:r>
     </w:p>
     <w:p>
@@ -4498,48 +3819,17 @@
           <w:szCs w:val="20"/>
           <w:lang w:val="sr-Cyrl-RS"/>
         </w:rPr>
-        <w:t xml:space="preserve"> за </w:t>
-      </w:r>
-      <w:proofErr w:type="spellStart"/>
-      <w:r>
-        <w:rPr>
-          <w:rFonts w:ascii="Times New Roman" w:hAnsi="Times New Roman" w:cs="Times New Roman"/>
-          <w:sz w:val="20"/>
-          <w:szCs w:val="20"/>
-          <w:lang w:val="sr-Cyrl-RS"/>
-        </w:rPr>
-        <w:t>аутенти</w:t>
-      </w:r>
-      <w:r>
-        <w:rPr>
-          <w:rFonts w:ascii="Times New Roman" w:hAnsi="Times New Roman" w:cs="Times New Roman"/>
-          <w:sz w:val="20"/>
-          <w:szCs w:val="20"/>
-          <w:lang w:val="sr-Cyrl-RS"/>
-        </w:rPr>
-        <w:t>кацију</w:t>
-      </w:r>
-      <w:proofErr w:type="spellEnd"/>
-      <w:r>
-        <w:rPr>
-          <w:rFonts w:ascii="Times New Roman" w:hAnsi="Times New Roman" w:cs="Times New Roman"/>
-          <w:sz w:val="20"/>
-          <w:szCs w:val="20"/>
-          <w:lang w:val="sr-Cyrl-RS"/>
-        </w:rPr>
-        <w:t xml:space="preserve">. OAuth 2.0 је једноставан протокол за </w:t>
-      </w:r>
-      <w:proofErr w:type="spellStart"/>
-      <w:r>
-        <w:rPr>
-          <w:rFonts w:ascii="Times New Roman" w:hAnsi="Times New Roman" w:cs="Times New Roman"/>
-          <w:sz w:val="20"/>
-          <w:szCs w:val="20"/>
-          <w:lang w:val="sr-Cyrl-RS"/>
-        </w:rPr>
-        <w:t>аутентикацију</w:t>
-      </w:r>
-      <w:proofErr w:type="spellEnd"/>
+        <w:t xml:space="preserve"> за аутенти</w:t>
+      </w:r>
+      <w:r>
+        <w:rPr>
+          <w:rFonts w:ascii="Times New Roman" w:hAnsi="Times New Roman" w:cs="Times New Roman"/>
+          <w:sz w:val="20"/>
+          <w:szCs w:val="20"/>
+          <w:lang w:val="sr-Cyrl-RS"/>
+        </w:rPr>
+        <w:t>кацију. OAuth 2.0 је једноставан протокол за аутентикацију</w:t>
+      </w:r>
       <w:r>
         <w:rPr>
           <w:rFonts w:ascii="Times New Roman" w:hAnsi="Times New Roman" w:cs="Times New Roman"/>
@@ -4809,17 +4099,7 @@
           <w:szCs w:val="20"/>
           <w:lang w:val="sr-Cyrl-RS"/>
         </w:rPr>
-        <w:t xml:space="preserve">ресурс је везан за </w:t>
-      </w:r>
-      <w:proofErr w:type="gramStart"/>
-      <w:r>
-        <w:rPr>
-          <w:rFonts w:ascii="Times New Roman" w:hAnsi="Times New Roman" w:cs="Times New Roman"/>
-          <w:sz w:val="20"/>
-          <w:szCs w:val="20"/>
-          <w:lang w:val="sr-Cyrl-RS"/>
-        </w:rPr>
-        <w:t xml:space="preserve">један  </w:t>
+        <w:t xml:space="preserve">ресурс је везан за један  </w:t>
       </w:r>
       <w:r>
         <w:rPr>
@@ -4830,7 +4110,6 @@
         </w:rPr>
         <w:t>message</w:t>
       </w:r>
-      <w:proofErr w:type="gramEnd"/>
       <w:r>
         <w:rPr>
           <w:rFonts w:ascii="Times New Roman" w:hAnsi="Times New Roman" w:cs="Times New Roman"/>
@@ -4857,7 +4136,6 @@
         </w:rPr>
         <w:t xml:space="preserve"> који може бити измењен. Након слања, </w:t>
       </w:r>
-      <w:proofErr w:type="spellStart"/>
       <w:r>
         <w:rPr>
           <w:rFonts w:ascii="Times New Roman" w:hAnsi="Times New Roman" w:cs="Times New Roman"/>
@@ -4868,7 +4146,6 @@
         </w:rPr>
         <w:t>draft</w:t>
       </w:r>
-      <w:proofErr w:type="spellEnd"/>
       <w:r>
         <w:rPr>
           <w:rFonts w:ascii="Times New Roman" w:hAnsi="Times New Roman" w:cs="Times New Roman"/>
@@ -4885,27 +4162,7 @@
           <w:szCs w:val="20"/>
           <w:lang w:val="sr-Cyrl-RS"/>
         </w:rPr>
-        <w:t xml:space="preserve">ресурс се брише и ресурсу се додаје системска </w:t>
-      </w:r>
-      <w:proofErr w:type="spellStart"/>
-      <w:r>
-        <w:rPr>
-          <w:rFonts w:ascii="Times New Roman" w:hAnsi="Times New Roman" w:cs="Times New Roman"/>
-          <w:sz w:val="20"/>
-          <w:szCs w:val="20"/>
-          <w:lang w:val="sr-Cyrl-RS"/>
-        </w:rPr>
-        <w:t>лабела</w:t>
-      </w:r>
-      <w:proofErr w:type="spellEnd"/>
-      <w:r>
-        <w:rPr>
-          <w:rFonts w:ascii="Times New Roman" w:hAnsi="Times New Roman" w:cs="Times New Roman"/>
-          <w:sz w:val="20"/>
-          <w:szCs w:val="20"/>
-          <w:lang w:val="sr-Cyrl-RS"/>
-        </w:rPr>
-        <w:t xml:space="preserve"> </w:t>
+        <w:t xml:space="preserve">ресурс се брише и ресурсу се додаје системска лабела </w:t>
       </w:r>
       <w:r>
         <w:rPr>
@@ -4948,27 +4205,7 @@
           <w:szCs w:val="20"/>
           <w:lang w:val="sr-Cyrl-RS"/>
         </w:rPr>
-        <w:t xml:space="preserve"> – ресурс који служи као средство за </w:t>
-      </w:r>
-      <w:proofErr w:type="spellStart"/>
-      <w:r>
-        <w:rPr>
-          <w:rFonts w:ascii="Times New Roman" w:hAnsi="Times New Roman" w:cs="Times New Roman"/>
-          <w:sz w:val="20"/>
-          <w:szCs w:val="20"/>
-          <w:lang w:val="sr-Cyrl-RS"/>
-        </w:rPr>
-        <w:t>категоризацију</w:t>
-      </w:r>
-      <w:proofErr w:type="spellEnd"/>
-      <w:r>
-        <w:rPr>
-          <w:rFonts w:ascii="Times New Roman" w:hAnsi="Times New Roman" w:cs="Times New Roman"/>
-          <w:sz w:val="20"/>
-          <w:szCs w:val="20"/>
-          <w:lang w:val="sr-Cyrl-RS"/>
-        </w:rPr>
-        <w:t xml:space="preserve"> порука.</w:t>
+        <w:t xml:space="preserve"> – ресурс који служи као средство за категоризацију порука.</w:t>
       </w:r>
       <w:r>
         <w:rPr>
@@ -5018,47 +4255,7 @@
           <w:szCs w:val="20"/>
           <w:lang w:val="sr-Cyrl-RS"/>
         </w:rPr>
-        <w:t xml:space="preserve">везу са порукама. На једну поруку може бити примењено више </w:t>
-      </w:r>
-      <w:proofErr w:type="spellStart"/>
-      <w:r>
-        <w:rPr>
-          <w:rFonts w:ascii="Times New Roman" w:hAnsi="Times New Roman" w:cs="Times New Roman"/>
-          <w:sz w:val="20"/>
-          <w:szCs w:val="20"/>
-          <w:lang w:val="sr-Cyrl-RS"/>
-        </w:rPr>
-        <w:t>лабела</w:t>
-      </w:r>
-      <w:proofErr w:type="spellEnd"/>
-      <w:r>
-        <w:rPr>
-          <w:rFonts w:ascii="Times New Roman" w:hAnsi="Times New Roman" w:cs="Times New Roman"/>
-          <w:sz w:val="20"/>
-          <w:szCs w:val="20"/>
-          <w:lang w:val="sr-Cyrl-RS"/>
-        </w:rPr>
-        <w:t xml:space="preserve"> и једна </w:t>
-      </w:r>
-      <w:proofErr w:type="spellStart"/>
-      <w:r>
-        <w:rPr>
-          <w:rFonts w:ascii="Times New Roman" w:hAnsi="Times New Roman" w:cs="Times New Roman"/>
-          <w:sz w:val="20"/>
-          <w:szCs w:val="20"/>
-          <w:lang w:val="sr-Cyrl-RS"/>
-        </w:rPr>
-        <w:t>лабела</w:t>
-      </w:r>
-      <w:proofErr w:type="spellEnd"/>
-      <w:r>
-        <w:rPr>
-          <w:rFonts w:ascii="Times New Roman" w:hAnsi="Times New Roman" w:cs="Times New Roman"/>
-          <w:sz w:val="20"/>
-          <w:szCs w:val="20"/>
-          <w:lang w:val="sr-Cyrl-RS"/>
-        </w:rPr>
-        <w:t xml:space="preserve"> може бити примењена на више порука,</w:t>
+        <w:t>везу са порукама. На једну поруку може бити примењено више лабела и једна лабела може бити примењена на више порука,</w:t>
       </w:r>
     </w:p>
     <w:p>
@@ -5076,7 +4273,6 @@
           <w:lang w:val="sr-Cyrl-RS"/>
         </w:rPr>
       </w:pPr>
-      <w:proofErr w:type="spellStart"/>
       <w:r>
         <w:rPr>
           <w:rFonts w:ascii="Times New Roman" w:hAnsi="Times New Roman" w:cs="Times New Roman"/>
@@ -5085,18 +4281,7 @@
           <w:szCs w:val="20"/>
           <w:lang w:val="sr-Latn-RS"/>
         </w:rPr>
-        <w:t>history</w:t>
-      </w:r>
-      <w:proofErr w:type="spellEnd"/>
-      <w:r>
-        <w:rPr>
-          <w:rFonts w:ascii="Times New Roman" w:hAnsi="Times New Roman" w:cs="Times New Roman"/>
-          <w:i/>
-          <w:sz w:val="20"/>
-          <w:szCs w:val="20"/>
-          <w:lang w:val="sr-Latn-RS"/>
-        </w:rPr>
-        <w:t xml:space="preserve"> </w:t>
+        <w:t xml:space="preserve">history </w:t>
       </w:r>
       <w:r>
         <w:rPr>
@@ -5208,7 +4393,6 @@
           <w:lang w:val="sr-Cyrl-RS"/>
         </w:rPr>
       </w:pPr>
-      <w:proofErr w:type="gramStart"/>
       <w:r>
         <w:rPr>
           <w:rFonts w:ascii="Times New Roman" w:hAnsi="Times New Roman" w:cs="Times New Roman"/>
@@ -5216,17 +4400,7 @@
           <w:sz w:val="20"/>
           <w:szCs w:val="20"/>
         </w:rPr>
-        <w:t>settings</w:t>
-      </w:r>
-      <w:proofErr w:type="gramEnd"/>
-      <w:r>
-        <w:rPr>
-          <w:rFonts w:ascii="Times New Roman" w:hAnsi="Times New Roman" w:cs="Times New Roman"/>
-          <w:i/>
-          <w:sz w:val="20"/>
-          <w:szCs w:val="20"/>
-        </w:rPr>
-        <w:t xml:space="preserve"> </w:t>
+        <w:t xml:space="preserve">settings </w:t>
       </w:r>
       <w:r>
         <w:rPr>
@@ -5318,25 +4492,7 @@
           <w:sz w:val="18"/>
           <w:szCs w:val="18"/>
         </w:rPr>
-        <w:t>"</w:t>
-      </w:r>
-      <w:proofErr w:type="gramStart"/>
-      <w:r>
-        <w:rPr>
-          <w:color w:val="7F007F"/>
-          <w:sz w:val="18"/>
-          <w:szCs w:val="18"/>
-        </w:rPr>
-        <w:t>id</w:t>
-      </w:r>
-      <w:proofErr w:type="gramEnd"/>
-      <w:r>
-        <w:rPr>
-          <w:color w:val="7F007F"/>
-          <w:sz w:val="18"/>
-          <w:szCs w:val="18"/>
-        </w:rPr>
-        <w:t>"</w:t>
+        <w:t>"id"</w:t>
       </w:r>
       <w:r>
         <w:rPr>
@@ -5378,25 +4534,7 @@
           <w:sz w:val="18"/>
           <w:szCs w:val="18"/>
         </w:rPr>
-        <w:t>"</w:t>
-      </w:r>
-      <w:proofErr w:type="gramStart"/>
-      <w:r>
-        <w:rPr>
-          <w:color w:val="7F007F"/>
-          <w:sz w:val="18"/>
-          <w:szCs w:val="18"/>
-        </w:rPr>
-        <w:t>name</w:t>
-      </w:r>
-      <w:proofErr w:type="gramEnd"/>
-      <w:r>
-        <w:rPr>
-          <w:color w:val="7F007F"/>
-          <w:sz w:val="18"/>
-          <w:szCs w:val="18"/>
-        </w:rPr>
-        <w:t>"</w:t>
+        <w:t>"name"</w:t>
       </w:r>
       <w:r>
         <w:rPr>
@@ -5438,27 +4576,7 @@
           <w:sz w:val="18"/>
           <w:szCs w:val="18"/>
         </w:rPr>
-        <w:t>"</w:t>
-      </w:r>
-      <w:proofErr w:type="spellStart"/>
-      <w:proofErr w:type="gramStart"/>
-      <w:r>
-        <w:rPr>
-          <w:color w:val="7F007F"/>
-          <w:sz w:val="18"/>
-          <w:szCs w:val="18"/>
-        </w:rPr>
-        <w:t>messageListVisibility</w:t>
-      </w:r>
-      <w:proofErr w:type="spellEnd"/>
-      <w:proofErr w:type="gramEnd"/>
-      <w:r>
-        <w:rPr>
-          <w:color w:val="7F007F"/>
-          <w:sz w:val="18"/>
-          <w:szCs w:val="18"/>
-        </w:rPr>
-        <w:t>"</w:t>
+        <w:t>"messageListVisibility"</w:t>
       </w:r>
       <w:r>
         <w:rPr>
@@ -5500,27 +4618,7 @@
           <w:sz w:val="18"/>
           <w:szCs w:val="18"/>
         </w:rPr>
-        <w:t>"</w:t>
-      </w:r>
-      <w:proofErr w:type="spellStart"/>
-      <w:proofErr w:type="gramStart"/>
-      <w:r>
-        <w:rPr>
-          <w:color w:val="7F007F"/>
-          <w:sz w:val="18"/>
-          <w:szCs w:val="18"/>
-        </w:rPr>
-        <w:t>labelListVisibility</w:t>
-      </w:r>
-      <w:proofErr w:type="spellEnd"/>
-      <w:proofErr w:type="gramEnd"/>
-      <w:r>
-        <w:rPr>
-          <w:color w:val="7F007F"/>
-          <w:sz w:val="18"/>
-          <w:szCs w:val="18"/>
-        </w:rPr>
-        <w:t>"</w:t>
+        <w:t>"labelListVisibility"</w:t>
       </w:r>
       <w:r>
         <w:rPr>
@@ -5562,25 +4660,7 @@
           <w:sz w:val="18"/>
           <w:szCs w:val="18"/>
         </w:rPr>
-        <w:t>"</w:t>
-      </w:r>
-      <w:proofErr w:type="gramStart"/>
-      <w:r>
-        <w:rPr>
-          <w:color w:val="7F007F"/>
-          <w:sz w:val="18"/>
-          <w:szCs w:val="18"/>
-        </w:rPr>
-        <w:t>type</w:t>
-      </w:r>
-      <w:proofErr w:type="gramEnd"/>
-      <w:r>
-        <w:rPr>
-          <w:color w:val="7F007F"/>
-          <w:sz w:val="18"/>
-          <w:szCs w:val="18"/>
-        </w:rPr>
-        <w:t>"</w:t>
+        <w:t>"type"</w:t>
       </w:r>
       <w:r>
         <w:rPr>
@@ -5622,27 +4702,7 @@
           <w:sz w:val="18"/>
           <w:szCs w:val="18"/>
         </w:rPr>
-        <w:t>"</w:t>
-      </w:r>
-      <w:proofErr w:type="spellStart"/>
-      <w:proofErr w:type="gramStart"/>
-      <w:r>
-        <w:rPr>
-          <w:color w:val="7F007F"/>
-          <w:sz w:val="18"/>
-          <w:szCs w:val="18"/>
-        </w:rPr>
-        <w:t>messagesTotal</w:t>
-      </w:r>
-      <w:proofErr w:type="spellEnd"/>
-      <w:proofErr w:type="gramEnd"/>
-      <w:r>
-        <w:rPr>
-          <w:color w:val="7F007F"/>
-          <w:sz w:val="18"/>
-          <w:szCs w:val="18"/>
-        </w:rPr>
-        <w:t>"</w:t>
+        <w:t>"messagesTotal"</w:t>
       </w:r>
       <w:r>
         <w:rPr>
@@ -5684,27 +4744,7 @@
           <w:sz w:val="18"/>
           <w:szCs w:val="18"/>
         </w:rPr>
-        <w:t>"</w:t>
-      </w:r>
-      <w:proofErr w:type="spellStart"/>
-      <w:proofErr w:type="gramStart"/>
-      <w:r>
-        <w:rPr>
-          <w:color w:val="7F007F"/>
-          <w:sz w:val="18"/>
-          <w:szCs w:val="18"/>
-        </w:rPr>
-        <w:t>messagesUnread</w:t>
-      </w:r>
-      <w:proofErr w:type="spellEnd"/>
-      <w:proofErr w:type="gramEnd"/>
-      <w:r>
-        <w:rPr>
-          <w:color w:val="7F007F"/>
-          <w:sz w:val="18"/>
-          <w:szCs w:val="18"/>
-        </w:rPr>
-        <w:t>"</w:t>
+        <w:t>"messagesUnread"</w:t>
       </w:r>
       <w:r>
         <w:rPr>
@@ -5746,27 +4786,7 @@
           <w:sz w:val="18"/>
           <w:szCs w:val="18"/>
         </w:rPr>
-        <w:t>"</w:t>
-      </w:r>
-      <w:proofErr w:type="spellStart"/>
-      <w:proofErr w:type="gramStart"/>
-      <w:r>
-        <w:rPr>
-          <w:color w:val="7F007F"/>
-          <w:sz w:val="18"/>
-          <w:szCs w:val="18"/>
-        </w:rPr>
-        <w:t>threadsTotal</w:t>
-      </w:r>
-      <w:proofErr w:type="spellEnd"/>
-      <w:proofErr w:type="gramEnd"/>
-      <w:r>
-        <w:rPr>
-          <w:color w:val="7F007F"/>
-          <w:sz w:val="18"/>
-          <w:szCs w:val="18"/>
-        </w:rPr>
-        <w:t>"</w:t>
+        <w:t>"threadsTotal"</w:t>
       </w:r>
       <w:r>
         <w:rPr>
@@ -5808,27 +4828,7 @@
           <w:sz w:val="18"/>
           <w:szCs w:val="18"/>
         </w:rPr>
-        <w:t>"</w:t>
-      </w:r>
-      <w:proofErr w:type="spellStart"/>
-      <w:proofErr w:type="gramStart"/>
-      <w:r>
-        <w:rPr>
-          <w:color w:val="7F007F"/>
-          <w:sz w:val="18"/>
-          <w:szCs w:val="18"/>
-        </w:rPr>
-        <w:t>threadsUnread</w:t>
-      </w:r>
-      <w:proofErr w:type="spellEnd"/>
-      <w:proofErr w:type="gramEnd"/>
-      <w:r>
-        <w:rPr>
-          <w:color w:val="7F007F"/>
-          <w:sz w:val="18"/>
-          <w:szCs w:val="18"/>
-        </w:rPr>
-        <w:t>"</w:t>
+        <w:t>"threadsUnread"</w:t>
       </w:r>
       <w:r>
         <w:rPr>
@@ -5870,25 +4870,7 @@
           <w:sz w:val="18"/>
           <w:szCs w:val="18"/>
         </w:rPr>
-        <w:t>"</w:t>
-      </w:r>
-      <w:proofErr w:type="gramStart"/>
-      <w:r>
-        <w:rPr>
-          <w:color w:val="7F007F"/>
-          <w:sz w:val="18"/>
-          <w:szCs w:val="18"/>
-        </w:rPr>
-        <w:t>color</w:t>
-      </w:r>
-      <w:proofErr w:type="gramEnd"/>
-      <w:r>
-        <w:rPr>
-          <w:color w:val="7F007F"/>
-          <w:sz w:val="18"/>
-          <w:szCs w:val="18"/>
-        </w:rPr>
-        <w:t>"</w:t>
+        <w:t>"color"</w:t>
       </w:r>
       <w:r>
         <w:rPr>
@@ -5930,27 +4912,7 @@
           <w:sz w:val="18"/>
           <w:szCs w:val="18"/>
         </w:rPr>
-        <w:t>"</w:t>
-      </w:r>
-      <w:proofErr w:type="spellStart"/>
-      <w:proofErr w:type="gramStart"/>
-      <w:r>
-        <w:rPr>
-          <w:color w:val="7F007F"/>
-          <w:sz w:val="18"/>
-          <w:szCs w:val="18"/>
-        </w:rPr>
-        <w:t>textColor</w:t>
-      </w:r>
-      <w:proofErr w:type="spellEnd"/>
-      <w:proofErr w:type="gramEnd"/>
-      <w:r>
-        <w:rPr>
-          <w:color w:val="7F007F"/>
-          <w:sz w:val="18"/>
-          <w:szCs w:val="18"/>
-        </w:rPr>
-        <w:t>"</w:t>
+        <w:t>"textColor"</w:t>
       </w:r>
       <w:r>
         <w:rPr>
@@ -5992,27 +4954,7 @@
           <w:sz w:val="18"/>
           <w:szCs w:val="18"/>
         </w:rPr>
-        <w:t>"</w:t>
-      </w:r>
-      <w:proofErr w:type="spellStart"/>
-      <w:proofErr w:type="gramStart"/>
-      <w:r>
-        <w:rPr>
-          <w:color w:val="7F007F"/>
-          <w:sz w:val="18"/>
-          <w:szCs w:val="18"/>
-        </w:rPr>
-        <w:t>backgroundColor</w:t>
-      </w:r>
-      <w:proofErr w:type="spellEnd"/>
-      <w:proofErr w:type="gramEnd"/>
-      <w:r>
-        <w:rPr>
-          <w:color w:val="7F007F"/>
-          <w:sz w:val="18"/>
-          <w:szCs w:val="18"/>
-        </w:rPr>
-        <w:t>"</w:t>
+        <w:t>"backgroundColor"</w:t>
       </w:r>
       <w:r>
         <w:rPr>
@@ -6076,10 +5018,9 @@
           <w:b w:val="0"/>
           <w:bCs w:val="0"/>
           <w:color w:val="00000A"/>
-          <w:lang w:val="sr-Cyrl-RS"/>
+          <w:lang w:val="sr-Latn-RS"/>
         </w:rPr>
       </w:pPr>
-      <w:proofErr w:type="spellStart"/>
       <w:r>
         <w:rPr>
           <w:rFonts w:ascii="Times New Roman" w:hAnsi="Times New Roman" w:cs="Times New Roman"/>
@@ -6090,20 +5031,7 @@
           <w:szCs w:val="20"/>
           <w:lang w:val="sr-Cyrl-RS"/>
         </w:rPr>
-        <w:t>Листинг</w:t>
-      </w:r>
-      <w:proofErr w:type="spellEnd"/>
-      <w:r>
-        <w:rPr>
-          <w:rFonts w:ascii="Times New Roman" w:hAnsi="Times New Roman" w:cs="Times New Roman"/>
-          <w:b w:val="0"/>
-          <w:bCs w:val="0"/>
-          <w:color w:val="00000A"/>
-          <w:sz w:val="20"/>
-          <w:szCs w:val="20"/>
-          <w:lang w:val="sr-Cyrl-RS"/>
-        </w:rPr>
-        <w:t xml:space="preserve"> 3</w:t>
+        <w:t>Листинг 3</w:t>
       </w:r>
       <w:r>
         <w:rPr>
@@ -6175,6 +5103,8 @@
         </w:rPr>
         <w:t>ресурса</w:t>
       </w:r>
+      <w:bookmarkStart w:id="0" w:name="_GoBack"/>
+      <w:bookmarkEnd w:id="0"/>
     </w:p>
     <w:p>
       <w:pPr>
@@ -6186,24 +5116,14 @@
           <w:lang w:val="sr-Cyrl-RS"/>
         </w:rPr>
       </w:pPr>
-    </w:p>
-    <w:p>
-      <w:pPr>
-        <w:jc w:val="both"/>
-        <w:rPr>
-          <w:rFonts w:ascii="Times New Roman" w:hAnsi="Times New Roman" w:cs="Times New Roman"/>
-          <w:sz w:val="20"/>
-          <w:szCs w:val="20"/>
-          <w:lang w:val="sr-Cyrl-RS"/>
-        </w:rPr>
-      </w:pPr>
-      <w:r>
-        <w:rPr>
-          <w:rFonts w:ascii="Times New Roman" w:hAnsi="Times New Roman" w:cs="Times New Roman"/>
-          <w:sz w:val="20"/>
-          <w:szCs w:val="20"/>
-          <w:lang w:val="sr-Cyrl-RS"/>
-        </w:rPr>
+      <w:r>
+        <w:rPr>
+          <w:rFonts w:ascii="Times New Roman" w:hAnsi="Times New Roman" w:cs="Times New Roman"/>
+          <w:sz w:val="20"/>
+          <w:szCs w:val="20"/>
+          <w:lang w:val="sr-Cyrl-RS"/>
+        </w:rPr>
+        <w:lastRenderedPageBreak/>
         <w:t xml:space="preserve">Типичан процес рада са </w:t>
       </w:r>
       <w:r>
@@ -6241,25 +5161,14 @@
           <w:lang w:val="sr-Cyrl-RS"/>
         </w:rPr>
       </w:pPr>
-      <w:proofErr w:type="spellStart"/>
-      <w:r>
-        <w:rPr>
-          <w:rFonts w:ascii="Times New Roman" w:hAnsi="Times New Roman" w:cs="Times New Roman"/>
-          <w:sz w:val="20"/>
-          <w:szCs w:val="20"/>
-          <w:lang w:val="sr-Cyrl-RS"/>
-        </w:rPr>
-        <w:t>аутентикација</w:t>
-      </w:r>
-      <w:proofErr w:type="spellEnd"/>
-      <w:r>
-        <w:rPr>
-          <w:rFonts w:ascii="Times New Roman" w:hAnsi="Times New Roman" w:cs="Times New Roman"/>
-          <w:sz w:val="20"/>
-          <w:szCs w:val="20"/>
-          <w:lang w:val="sr-Cyrl-RS"/>
-        </w:rPr>
-        <w:t>,</w:t>
+      <w:r>
+        <w:rPr>
+          <w:rFonts w:ascii="Times New Roman" w:hAnsi="Times New Roman" w:cs="Times New Roman"/>
+          <w:sz w:val="20"/>
+          <w:szCs w:val="20"/>
+          <w:lang w:val="sr-Cyrl-RS"/>
+        </w:rPr>
+        <w:t>аутентикација,</w:t>
       </w:r>
     </w:p>
     <w:p>
@@ -6331,7 +5240,6 @@
         </w:rPr>
         <w:t xml:space="preserve">Методе </w:t>
       </w:r>
-      <w:proofErr w:type="spellStart"/>
       <w:r>
         <w:rPr>
           <w:rFonts w:ascii="Times New Roman" w:hAnsi="Times New Roman" w:cs="Times New Roman"/>
@@ -6342,7 +5250,6 @@
         </w:rPr>
         <w:t>Gmail</w:t>
       </w:r>
-      <w:proofErr w:type="spellEnd"/>
       <w:r>
         <w:rPr>
           <w:rFonts w:ascii="Times New Roman" w:hAnsi="Times New Roman" w:cs="Times New Roman"/>
@@ -6542,7 +5449,6 @@
         </w:rPr>
         <w:t xml:space="preserve">Приликом доласка на веб страницу апликације кориснику је омогућена пријава на систем. Пријава на систем се врши помоћу </w:t>
       </w:r>
-      <w:proofErr w:type="spellStart"/>
       <w:r>
         <w:rPr>
           <w:rFonts w:ascii="Times New Roman" w:hAnsi="Times New Roman" w:cs="Times New Roman"/>
@@ -6553,35 +5459,14 @@
         </w:rPr>
         <w:t>Google</w:t>
       </w:r>
-      <w:proofErr w:type="spellEnd"/>
-      <w:r>
-        <w:rPr>
-          <w:rFonts w:ascii="Times New Roman" w:hAnsi="Times New Roman" w:cs="Times New Roman"/>
-          <w:sz w:val="20"/>
-          <w:szCs w:val="20"/>
-          <w:lang w:val="sr-Cyrl-RS"/>
-        </w:rPr>
-        <w:t xml:space="preserve">-овог система за </w:t>
-      </w:r>
-      <w:proofErr w:type="spellStart"/>
-      <w:r>
-        <w:rPr>
-          <w:rFonts w:ascii="Times New Roman" w:hAnsi="Times New Roman" w:cs="Times New Roman"/>
-          <w:sz w:val="20"/>
-          <w:szCs w:val="20"/>
-          <w:lang w:val="sr-Cyrl-RS"/>
-        </w:rPr>
-        <w:t>аутентикацију</w:t>
-      </w:r>
-      <w:proofErr w:type="spellEnd"/>
-      <w:r>
-        <w:rPr>
-          <w:rFonts w:ascii="Times New Roman" w:hAnsi="Times New Roman" w:cs="Times New Roman"/>
-          <w:sz w:val="20"/>
-          <w:szCs w:val="20"/>
-          <w:lang w:val="sr-Cyrl-RS"/>
-        </w:rPr>
-        <w:t>.</w:t>
+      <w:r>
+        <w:rPr>
+          <w:rFonts w:ascii="Times New Roman" w:hAnsi="Times New Roman" w:cs="Times New Roman"/>
+          <w:sz w:val="20"/>
+          <w:szCs w:val="20"/>
+          <w:lang w:val="sr-Cyrl-RS"/>
+        </w:rPr>
+        <w:t>-овог система за аутентикацију.</w:t>
       </w:r>
     </w:p>
     <w:p>
@@ -6628,27 +5513,7 @@
           <w:szCs w:val="20"/>
           <w:lang w:val="sr-Cyrl-RS"/>
         </w:rPr>
-        <w:t xml:space="preserve">систем кориснику се приказује главна страница апликације на којој корисник може да прегледа своју електронску пошту по лабелама. Корисник има могућност да креира нову поруку, одговори на неку од примљених порука или да поруку проследи другом кориснику. Поред главне странице са приказом примљене поште постоје још и странице са приказом поште из сваке </w:t>
-      </w:r>
-      <w:proofErr w:type="spellStart"/>
-      <w:r>
-        <w:rPr>
-          <w:rFonts w:ascii="Times New Roman" w:hAnsi="Times New Roman" w:cs="Times New Roman"/>
-          <w:sz w:val="20"/>
-          <w:szCs w:val="20"/>
-          <w:lang w:val="sr-Cyrl-RS"/>
-        </w:rPr>
-        <w:t>лабеле</w:t>
-      </w:r>
-      <w:proofErr w:type="spellEnd"/>
-      <w:r>
-        <w:rPr>
-          <w:rFonts w:ascii="Times New Roman" w:hAnsi="Times New Roman" w:cs="Times New Roman"/>
-          <w:sz w:val="20"/>
-          <w:szCs w:val="20"/>
-          <w:lang w:val="sr-Cyrl-RS"/>
-        </w:rPr>
-        <w:t xml:space="preserve">. </w:t>
+        <w:t xml:space="preserve">систем кориснику се приказује главна страница апликације на којој корисник може да прегледа своју електронску пошту по лабелама. Корисник има могућност да креира нову поруку, одговори на неку од примљених порука или да поруку проследи другом кориснику. Поред главне странице са приказом примљене поште постоје још и странице са приказом поште из сваке лабеле. </w:t>
       </w:r>
     </w:p>
     <w:p>
@@ -6928,107 +5793,7 @@
           <w:szCs w:val="20"/>
           <w:lang w:val="sr-Cyrl-RS"/>
         </w:rPr>
-        <w:t xml:space="preserve">секвенце за приказ порука из </w:t>
-      </w:r>
-      <w:proofErr w:type="spellStart"/>
-      <w:r>
-        <w:rPr>
-          <w:rFonts w:ascii="Times New Roman" w:hAnsi="Times New Roman" w:cs="Times New Roman"/>
-          <w:sz w:val="20"/>
-          <w:szCs w:val="20"/>
-          <w:lang w:val="sr-Cyrl-RS"/>
-        </w:rPr>
-        <w:t>селектоване</w:t>
-      </w:r>
-      <w:proofErr w:type="spellEnd"/>
-      <w:r>
-        <w:rPr>
-          <w:rFonts w:ascii="Times New Roman" w:hAnsi="Times New Roman" w:cs="Times New Roman"/>
-          <w:sz w:val="20"/>
-          <w:szCs w:val="20"/>
-          <w:lang w:val="sr-Cyrl-RS"/>
-        </w:rPr>
-        <w:t xml:space="preserve"> </w:t>
-      </w:r>
-      <w:proofErr w:type="spellStart"/>
-      <w:r>
-        <w:rPr>
-          <w:rFonts w:ascii="Times New Roman" w:hAnsi="Times New Roman" w:cs="Times New Roman"/>
-          <w:sz w:val="20"/>
-          <w:szCs w:val="20"/>
-          <w:lang w:val="sr-Cyrl-RS"/>
-        </w:rPr>
-        <w:t>лабеле</w:t>
-      </w:r>
-      <w:proofErr w:type="spellEnd"/>
-      <w:r>
-        <w:rPr>
-          <w:rFonts w:ascii="Times New Roman" w:hAnsi="Times New Roman" w:cs="Times New Roman"/>
-          <w:sz w:val="20"/>
-          <w:szCs w:val="20"/>
-          <w:lang w:val="sr-Cyrl-RS"/>
-        </w:rPr>
-        <w:t xml:space="preserve">. Секвенца догађаја почиње корисниковим избором жељене </w:t>
-      </w:r>
-      <w:proofErr w:type="spellStart"/>
-      <w:r>
-        <w:rPr>
-          <w:rFonts w:ascii="Times New Roman" w:hAnsi="Times New Roman" w:cs="Times New Roman"/>
-          <w:sz w:val="20"/>
-          <w:szCs w:val="20"/>
-          <w:lang w:val="sr-Cyrl-RS"/>
-        </w:rPr>
-        <w:t>лабеле</w:t>
-      </w:r>
-      <w:proofErr w:type="spellEnd"/>
-      <w:r>
-        <w:rPr>
-          <w:rFonts w:ascii="Times New Roman" w:hAnsi="Times New Roman" w:cs="Times New Roman"/>
-          <w:sz w:val="20"/>
-          <w:szCs w:val="20"/>
-          <w:lang w:val="sr-Cyrl-RS"/>
-        </w:rPr>
-        <w:t xml:space="preserve"> из панела са </w:t>
-      </w:r>
-      <w:proofErr w:type="spellStart"/>
-      <w:r>
-        <w:rPr>
-          <w:rFonts w:ascii="Times New Roman" w:hAnsi="Times New Roman" w:cs="Times New Roman"/>
-          <w:sz w:val="20"/>
-          <w:szCs w:val="20"/>
-          <w:lang w:val="sr-Cyrl-RS"/>
-        </w:rPr>
-        <w:t>лабелама</w:t>
-      </w:r>
-      <w:proofErr w:type="spellEnd"/>
-      <w:r>
-        <w:rPr>
-          <w:rFonts w:ascii="Times New Roman" w:hAnsi="Times New Roman" w:cs="Times New Roman"/>
-          <w:sz w:val="20"/>
-          <w:szCs w:val="20"/>
-          <w:lang w:val="sr-Cyrl-RS"/>
-        </w:rPr>
-        <w:t xml:space="preserve">. Након што корисник изабере једну </w:t>
-      </w:r>
-      <w:proofErr w:type="spellStart"/>
-      <w:r>
-        <w:rPr>
-          <w:rFonts w:ascii="Times New Roman" w:hAnsi="Times New Roman" w:cs="Times New Roman"/>
-          <w:sz w:val="20"/>
-          <w:szCs w:val="20"/>
-          <w:lang w:val="sr-Cyrl-RS"/>
-        </w:rPr>
-        <w:t>лабелу</w:t>
-      </w:r>
-      <w:proofErr w:type="spellEnd"/>
-      <w:r>
-        <w:rPr>
-          <w:rFonts w:ascii="Times New Roman" w:hAnsi="Times New Roman" w:cs="Times New Roman"/>
-          <w:sz w:val="20"/>
-          <w:szCs w:val="20"/>
-          <w:lang w:val="sr-Cyrl-RS"/>
-        </w:rPr>
-        <w:t xml:space="preserve"> њој се промени </w:t>
+        <w:t xml:space="preserve">секвенце за приказ порука из селектоване лабеле. Секвенца догађаја почиње корисниковим избором жељене лабеле из панела са лабелама. Након што корисник изабере једну лабелу њој се промени </w:t>
       </w:r>
       <w:r>
         <w:rPr>
@@ -7045,27 +5810,7 @@
           <w:szCs w:val="20"/>
           <w:lang w:val="sr-Cyrl-RS"/>
         </w:rPr>
-        <w:t xml:space="preserve">атрибут и она постаје активна а све остале </w:t>
-      </w:r>
-      <w:proofErr w:type="spellStart"/>
-      <w:r>
-        <w:rPr>
-          <w:rFonts w:ascii="Times New Roman" w:hAnsi="Times New Roman" w:cs="Times New Roman"/>
-          <w:sz w:val="20"/>
-          <w:szCs w:val="20"/>
-          <w:lang w:val="sr-Cyrl-RS"/>
-        </w:rPr>
-        <w:t>лабеле</w:t>
-      </w:r>
-      <w:proofErr w:type="spellEnd"/>
-      <w:r>
-        <w:rPr>
-          <w:rFonts w:ascii="Times New Roman" w:hAnsi="Times New Roman" w:cs="Times New Roman"/>
-          <w:sz w:val="20"/>
-          <w:szCs w:val="20"/>
-          <w:lang w:val="sr-Cyrl-RS"/>
-        </w:rPr>
-        <w:t xml:space="preserve"> имају </w:t>
+        <w:t xml:space="preserve">атрибут и она постаје активна а све остале лабеле имају </w:t>
       </w:r>
       <w:r>
         <w:rPr>
@@ -7082,27 +5827,7 @@
           <w:szCs w:val="20"/>
           <w:lang w:val="sr-Cyrl-RS"/>
         </w:rPr>
-        <w:t xml:space="preserve">атрибут постављен на неактиван. Затим клијентска апликација шаље захтев серверској апликацији са називом изабране </w:t>
-      </w:r>
-      <w:proofErr w:type="spellStart"/>
-      <w:r>
-        <w:rPr>
-          <w:rFonts w:ascii="Times New Roman" w:hAnsi="Times New Roman" w:cs="Times New Roman"/>
-          <w:sz w:val="20"/>
-          <w:szCs w:val="20"/>
-          <w:lang w:val="sr-Cyrl-RS"/>
-        </w:rPr>
-        <w:t>лабеле</w:t>
-      </w:r>
-      <w:proofErr w:type="spellEnd"/>
-      <w:r>
-        <w:rPr>
-          <w:rFonts w:ascii="Times New Roman" w:hAnsi="Times New Roman" w:cs="Times New Roman"/>
-          <w:sz w:val="20"/>
-          <w:szCs w:val="20"/>
-          <w:lang w:val="sr-Cyrl-RS"/>
-        </w:rPr>
-        <w:t xml:space="preserve"> која потом упућује захтев </w:t>
+        <w:t xml:space="preserve">атрибут постављен на неактиван. Затим клијентска апликација шаље захтев серверској апликацији са називом изабране лабеле која потом упућује захтев </w:t>
       </w:r>
       <w:r>
         <w:rPr>
@@ -7119,29 +5844,8 @@
           <w:szCs w:val="20"/>
           <w:lang w:val="sr-Cyrl-RS"/>
         </w:rPr>
-        <w:t xml:space="preserve">ју за добављање свих порука из изабране </w:t>
-      </w:r>
-      <w:proofErr w:type="spellStart"/>
-      <w:r>
-        <w:rPr>
-          <w:rFonts w:ascii="Times New Roman" w:hAnsi="Times New Roman" w:cs="Times New Roman"/>
-          <w:sz w:val="20"/>
-          <w:szCs w:val="20"/>
-          <w:lang w:val="sr-Cyrl-RS"/>
-        </w:rPr>
-        <w:t>лабеле</w:t>
-      </w:r>
-      <w:proofErr w:type="spellEnd"/>
-      <w:r>
-        <w:rPr>
-          <w:rFonts w:ascii="Times New Roman" w:hAnsi="Times New Roman" w:cs="Times New Roman"/>
-          <w:sz w:val="20"/>
-          <w:szCs w:val="20"/>
-          <w:lang w:val="sr-Cyrl-RS"/>
-        </w:rPr>
-        <w:t xml:space="preserve">. </w:t>
-      </w:r>
-      <w:proofErr w:type="gramStart"/>
+        <w:t xml:space="preserve">ју за добављање свих порука из изабране лабеле. </w:t>
+      </w:r>
       <w:r>
         <w:rPr>
           <w:rFonts w:ascii="Times New Roman" w:hAnsi="Times New Roman" w:cs="Times New Roman"/>
@@ -7159,75 +5863,14 @@
         </w:rPr>
         <w:t>враћа поруке серверској апликацији која потом те податке форматира и шаље клијентској апликацији.</w:t>
       </w:r>
-      <w:proofErr w:type="gramEnd"/>
-      <w:r>
-        <w:rPr>
-          <w:rFonts w:ascii="Times New Roman" w:hAnsi="Times New Roman" w:cs="Times New Roman"/>
-          <w:sz w:val="20"/>
-          <w:szCs w:val="20"/>
-          <w:lang w:val="sr-Cyrl-RS"/>
-        </w:rPr>
-        <w:t xml:space="preserve"> Након што </w:t>
-      </w:r>
-      <w:proofErr w:type="spellStart"/>
-      <w:r>
-        <w:rPr>
-          <w:rFonts w:ascii="Times New Roman" w:hAnsi="Times New Roman" w:cs="Times New Roman"/>
-          <w:sz w:val="20"/>
-          <w:szCs w:val="20"/>
-          <w:lang w:val="sr-Cyrl-RS"/>
-        </w:rPr>
-        <w:t>пристигну</w:t>
-      </w:r>
-      <w:proofErr w:type="spellEnd"/>
-      <w:r>
-        <w:rPr>
-          <w:rFonts w:ascii="Times New Roman" w:hAnsi="Times New Roman" w:cs="Times New Roman"/>
-          <w:sz w:val="20"/>
-          <w:szCs w:val="20"/>
-          <w:lang w:val="sr-Cyrl-RS"/>
-        </w:rPr>
-        <w:t xml:space="preserve"> подаци на клијентску апликацију,  контејнер са порукама из претходне </w:t>
-      </w:r>
-      <w:proofErr w:type="spellStart"/>
-      <w:r>
-        <w:rPr>
-          <w:rFonts w:ascii="Times New Roman" w:hAnsi="Times New Roman" w:cs="Times New Roman"/>
-          <w:sz w:val="20"/>
-          <w:szCs w:val="20"/>
-          <w:lang w:val="sr-Cyrl-RS"/>
-        </w:rPr>
-        <w:t>лабеле</w:t>
-      </w:r>
-      <w:proofErr w:type="spellEnd"/>
-      <w:r>
-        <w:rPr>
-          <w:rFonts w:ascii="Times New Roman" w:hAnsi="Times New Roman" w:cs="Times New Roman"/>
-          <w:sz w:val="20"/>
-          <w:szCs w:val="20"/>
-          <w:lang w:val="sr-Cyrl-RS"/>
-        </w:rPr>
-        <w:t xml:space="preserve"> се бришу и потом се </w:t>
-      </w:r>
-      <w:proofErr w:type="spellStart"/>
-      <w:r>
-        <w:rPr>
-          <w:rFonts w:ascii="Times New Roman" w:hAnsi="Times New Roman" w:cs="Times New Roman"/>
-          <w:sz w:val="20"/>
-          <w:szCs w:val="20"/>
-          <w:lang w:val="sr-Cyrl-RS"/>
-        </w:rPr>
-        <w:t>исцртавају</w:t>
-      </w:r>
-      <w:proofErr w:type="spellEnd"/>
-      <w:r>
-        <w:rPr>
-          <w:rFonts w:ascii="Times New Roman" w:hAnsi="Times New Roman" w:cs="Times New Roman"/>
-          <w:sz w:val="20"/>
-          <w:szCs w:val="20"/>
-          <w:lang w:val="sr-Cyrl-RS"/>
-        </w:rPr>
-        <w:t xml:space="preserve"> нове компоненте за подацима.</w:t>
+      <w:r>
+        <w:rPr>
+          <w:rFonts w:ascii="Times New Roman" w:hAnsi="Times New Roman" w:cs="Times New Roman"/>
+          <w:sz w:val="20"/>
+          <w:szCs w:val="20"/>
+          <w:lang w:val="sr-Cyrl-RS"/>
+        </w:rPr>
+        <w:t xml:space="preserve"> Након што пристигну подаци на клијентску апликацију,  контејнер са порукама из претходне лабеле се бришу и потом се исцртавају нове компоненте за подацима.</w:t>
       </w:r>
     </w:p>
     <w:p>
@@ -7563,29 +6206,7 @@
           <w:szCs w:val="20"/>
           <w:lang w:val="sr-Cyrl-RS"/>
         </w:rPr>
-        <w:t xml:space="preserve"> компоненту у архитектури ове апликације. Клијентски део апликације чине методе за </w:t>
-      </w:r>
-      <w:proofErr w:type="spellStart"/>
-      <w:r>
-        <w:rPr>
-          <w:rFonts w:ascii="Times New Roman" w:hAnsi="Times New Roman" w:cs="Times New Roman"/>
-          <w:bCs/>
-          <w:sz w:val="20"/>
-          <w:szCs w:val="20"/>
-          <w:lang w:val="sr-Cyrl-RS"/>
-        </w:rPr>
-        <w:t>исцртавање</w:t>
-      </w:r>
-      <w:proofErr w:type="spellEnd"/>
-      <w:r>
-        <w:rPr>
-          <w:rFonts w:ascii="Times New Roman" w:hAnsi="Times New Roman" w:cs="Times New Roman"/>
-          <w:bCs/>
-          <w:sz w:val="20"/>
-          <w:szCs w:val="20"/>
-          <w:lang w:val="sr-Cyrl-RS"/>
-        </w:rPr>
-        <w:t xml:space="preserve"> компоненти и методе за комуникацију са серверским делом апликације и добављање порука.</w:t>
+        <w:t xml:space="preserve"> компоненту у архитектури ове апликације. Клијентски део апликације чине методе за исцртавање компоненти и методе за комуникацију са серверским делом апликације и добављање порука.</w:t>
       </w:r>
       <w:r>
         <w:rPr>
@@ -7705,19 +6326,7 @@
           <w:szCs w:val="20"/>
           <w:lang w:val="sr-Cyrl-RS"/>
         </w:rPr>
-        <w:t xml:space="preserve">Слика </w:t>
-      </w:r>
-      <w:r>
-        <w:rPr>
-          <w:rFonts w:ascii="Times New Roman" w:hAnsi="Times New Roman" w:cs="Times New Roman"/>
-          <w:b w:val="0"/>
-          <w:bCs w:val="0"/>
-          <w:color w:val="00000A"/>
-          <w:sz w:val="20"/>
-          <w:szCs w:val="20"/>
-          <w:lang w:val="sr-Cyrl-RS"/>
-        </w:rPr>
-        <w:t>4</w:t>
+        <w:t>Слика 4</w:t>
       </w:r>
       <w:r>
         <w:rPr>
@@ -7823,20 +6432,17 @@
           <w:szCs w:val="20"/>
           <w:lang w:val="sr-Cyrl-RS"/>
         </w:rPr>
-        <w:t xml:space="preserve">Серверски део апликације је креиран зарад лакше комуникације са </w:t>
-      </w:r>
-      <w:proofErr w:type="spellStart"/>
+        <w:t>Серверски део апликације је креиран зарад лакше комуникације са Google API-јем</w:t>
+      </w:r>
       <w:r>
         <w:rPr>
           <w:rFonts w:ascii="Times New Roman" w:hAnsi="Times New Roman" w:cs="Times New Roman"/>
           <w:bCs/>
           <w:sz w:val="20"/>
           <w:szCs w:val="20"/>
-          <w:lang w:val="sr-Cyrl-RS"/>
-        </w:rPr>
-        <w:t>Google</w:t>
-      </w:r>
-      <w:proofErr w:type="spellEnd"/>
+        </w:rPr>
+        <w:t xml:space="preserve">. </w:t>
+      </w:r>
       <w:r>
         <w:rPr>
           <w:rFonts w:ascii="Times New Roman" w:hAnsi="Times New Roman" w:cs="Times New Roman"/>
@@ -7845,40 +6451,8 @@
           <w:szCs w:val="20"/>
           <w:lang w:val="sr-Cyrl-RS"/>
         </w:rPr>
-        <w:t xml:space="preserve"> API-</w:t>
-      </w:r>
-      <w:proofErr w:type="spellStart"/>
-      <w:r>
-        <w:rPr>
-          <w:rFonts w:ascii="Times New Roman" w:hAnsi="Times New Roman" w:cs="Times New Roman"/>
-          <w:bCs/>
-          <w:sz w:val="20"/>
-          <w:szCs w:val="20"/>
-          <w:lang w:val="sr-Cyrl-RS"/>
-        </w:rPr>
-        <w:t>јем</w:t>
-      </w:r>
-      <w:proofErr w:type="spellEnd"/>
-      <w:r>
-        <w:rPr>
-          <w:rFonts w:ascii="Times New Roman" w:hAnsi="Times New Roman" w:cs="Times New Roman"/>
-          <w:bCs/>
-          <w:sz w:val="20"/>
-          <w:szCs w:val="20"/>
-        </w:rPr>
-        <w:t xml:space="preserve">. </w:t>
-      </w:r>
-      <w:r>
-        <w:rPr>
-          <w:rFonts w:ascii="Times New Roman" w:hAnsi="Times New Roman" w:cs="Times New Roman"/>
-          <w:bCs/>
-          <w:sz w:val="20"/>
-          <w:szCs w:val="20"/>
-          <w:lang w:val="sr-Cyrl-RS"/>
-        </w:rPr>
         <w:t xml:space="preserve">На серверској страни се налазе слој </w:t>
       </w:r>
-      <w:proofErr w:type="spellStart"/>
       <w:r>
         <w:rPr>
           <w:rFonts w:ascii="Times New Roman" w:hAnsi="Times New Roman" w:cs="Times New Roman"/>
@@ -7890,7 +6464,6 @@
         </w:rPr>
         <w:t>controller</w:t>
       </w:r>
-      <w:proofErr w:type="spellEnd"/>
       <w:r>
         <w:rPr>
           <w:rFonts w:ascii="Times New Roman" w:hAnsi="Times New Roman" w:cs="Times New Roman"/>
@@ -7911,7 +6484,6 @@
         </w:rPr>
         <w:t xml:space="preserve">и </w:t>
       </w:r>
-      <w:proofErr w:type="spellStart"/>
       <w:r>
         <w:rPr>
           <w:rFonts w:ascii="Times New Roman" w:hAnsi="Times New Roman" w:cs="Times New Roman"/>
@@ -7923,7 +6495,6 @@
         </w:rPr>
         <w:t>service</w:t>
       </w:r>
-      <w:proofErr w:type="spellEnd"/>
       <w:r>
         <w:rPr>
           <w:rFonts w:ascii="Times New Roman" w:hAnsi="Times New Roman" w:cs="Times New Roman"/>
@@ -7944,7 +6515,6 @@
         </w:rPr>
         <w:t xml:space="preserve">Будући  да слој </w:t>
       </w:r>
-      <w:proofErr w:type="spellStart"/>
       <w:r>
         <w:rPr>
           <w:rFonts w:ascii="Times New Roman" w:hAnsi="Times New Roman" w:cs="Times New Roman"/>
@@ -7953,18 +6523,46 @@
           <w:szCs w:val="20"/>
           <w:lang w:val="sr-Latn-RS"/>
         </w:rPr>
-        <w:t>controller</w:t>
-      </w:r>
-      <w:proofErr w:type="spellEnd"/>
+        <w:t xml:space="preserve">controller-a </w:t>
+      </w:r>
       <w:r>
         <w:rPr>
           <w:rFonts w:ascii="Times New Roman" w:hAnsi="Times New Roman" w:cs="Times New Roman"/>
           <w:bCs/>
           <w:sz w:val="20"/>
           <w:szCs w:val="20"/>
+          <w:lang w:val="sr-Cyrl-RS"/>
+        </w:rPr>
+        <w:t xml:space="preserve">садржи само позиве ка </w:t>
+      </w:r>
+      <w:r>
+        <w:rPr>
+          <w:rFonts w:ascii="Times New Roman" w:hAnsi="Times New Roman" w:cs="Times New Roman"/>
+          <w:bCs/>
+          <w:sz w:val="20"/>
+          <w:szCs w:val="20"/>
+        </w:rPr>
+        <w:t>Gmail API-</w:t>
+      </w:r>
+      <w:r>
+        <w:rPr>
+          <w:rFonts w:ascii="Times New Roman" w:hAnsi="Times New Roman" w:cs="Times New Roman"/>
+          <w:bCs/>
+          <w:sz w:val="20"/>
+          <w:szCs w:val="20"/>
+          <w:lang w:val="sr-Cyrl-RS"/>
+        </w:rPr>
+        <w:t>ју сви позиви су груписани у једну класу. Сервисни слој се састоји од три класе у којима се налазе методе за процесирање података</w:t>
+      </w:r>
+      <w:r>
+        <w:rPr>
+          <w:rFonts w:ascii="Times New Roman" w:hAnsi="Times New Roman" w:cs="Times New Roman"/>
+          <w:bCs/>
+          <w:sz w:val="20"/>
+          <w:szCs w:val="20"/>
           <w:lang w:val="sr-Latn-RS"/>
         </w:rPr>
-        <w:t xml:space="preserve">-a </w:t>
+        <w:t xml:space="preserve"> </w:t>
       </w:r>
       <w:r>
         <w:rPr>
@@ -7974,70 +6572,8 @@
           <w:szCs w:val="20"/>
           <w:lang w:val="sr-Cyrl-RS"/>
         </w:rPr>
-        <w:t xml:space="preserve">садржи само позиве ка </w:t>
-      </w:r>
-      <w:r>
-        <w:rPr>
-          <w:rFonts w:ascii="Times New Roman" w:hAnsi="Times New Roman" w:cs="Times New Roman"/>
-          <w:bCs/>
-          <w:sz w:val="20"/>
-          <w:szCs w:val="20"/>
-        </w:rPr>
-        <w:t>Gmail API-</w:t>
-      </w:r>
-      <w:r>
-        <w:rPr>
-          <w:rFonts w:ascii="Times New Roman" w:hAnsi="Times New Roman" w:cs="Times New Roman"/>
-          <w:bCs/>
-          <w:sz w:val="20"/>
-          <w:szCs w:val="20"/>
-          <w:lang w:val="sr-Cyrl-RS"/>
-        </w:rPr>
-        <w:t xml:space="preserve">ју сви позиви су груписани у једну класу. </w:t>
-      </w:r>
-      <w:proofErr w:type="spellStart"/>
-      <w:r>
-        <w:rPr>
-          <w:rFonts w:ascii="Times New Roman" w:hAnsi="Times New Roman" w:cs="Times New Roman"/>
-          <w:bCs/>
-          <w:sz w:val="20"/>
-          <w:szCs w:val="20"/>
-          <w:lang w:val="sr-Cyrl-RS"/>
-        </w:rPr>
-        <w:t>Сервисни</w:t>
-      </w:r>
-      <w:proofErr w:type="spellEnd"/>
-      <w:r>
-        <w:rPr>
-          <w:rFonts w:ascii="Times New Roman" w:hAnsi="Times New Roman" w:cs="Times New Roman"/>
-          <w:bCs/>
-          <w:sz w:val="20"/>
-          <w:szCs w:val="20"/>
-          <w:lang w:val="sr-Cyrl-RS"/>
-        </w:rPr>
-        <w:t xml:space="preserve"> слој се састоји од три класе у којима се налазе методе за процесирање података</w:t>
-      </w:r>
-      <w:r>
-        <w:rPr>
-          <w:rFonts w:ascii="Times New Roman" w:hAnsi="Times New Roman" w:cs="Times New Roman"/>
-          <w:bCs/>
-          <w:sz w:val="20"/>
-          <w:szCs w:val="20"/>
-          <w:lang w:val="sr-Latn-RS"/>
-        </w:rPr>
-        <w:t xml:space="preserve"> </w:t>
-      </w:r>
-      <w:r>
-        <w:rPr>
-          <w:rFonts w:ascii="Times New Roman" w:hAnsi="Times New Roman" w:cs="Times New Roman"/>
-          <w:bCs/>
-          <w:sz w:val="20"/>
-          <w:szCs w:val="20"/>
-          <w:lang w:val="sr-Cyrl-RS"/>
-        </w:rPr>
         <w:t xml:space="preserve">потребних контролеру. Као што је споменуто, класа из слоја </w:t>
       </w:r>
-      <w:proofErr w:type="spellStart"/>
       <w:r>
         <w:rPr>
           <w:rFonts w:ascii="Times New Roman" w:hAnsi="Times New Roman" w:cs="Times New Roman"/>
@@ -8049,7 +6585,6 @@
         </w:rPr>
         <w:t>controller</w:t>
       </w:r>
-      <w:proofErr w:type="spellEnd"/>
       <w:r>
         <w:rPr>
           <w:rFonts w:ascii="Times New Roman" w:hAnsi="Times New Roman" w:cs="Times New Roman"/>
@@ -8068,73 +6603,7 @@
           <w:szCs w:val="20"/>
           <w:lang w:val="sr-Cyrl-RS"/>
         </w:rPr>
-        <w:t xml:space="preserve">садржи методе за </w:t>
-      </w:r>
-      <w:proofErr w:type="spellStart"/>
-      <w:r>
-        <w:rPr>
-          <w:rFonts w:ascii="Times New Roman" w:hAnsi="Times New Roman" w:cs="Times New Roman"/>
-          <w:bCs/>
-          <w:sz w:val="20"/>
-          <w:szCs w:val="20"/>
-          <w:lang w:val="sr-Cyrl-RS"/>
-        </w:rPr>
-        <w:t>аутентикацију</w:t>
-      </w:r>
-      <w:proofErr w:type="spellEnd"/>
-      <w:r>
-        <w:rPr>
-          <w:rFonts w:ascii="Times New Roman" w:hAnsi="Times New Roman" w:cs="Times New Roman"/>
-          <w:bCs/>
-          <w:sz w:val="20"/>
-          <w:szCs w:val="20"/>
-          <w:lang w:val="sr-Cyrl-RS"/>
-        </w:rPr>
-        <w:t xml:space="preserve">, методе за прикупљање корисникових </w:t>
-      </w:r>
-      <w:proofErr w:type="spellStart"/>
-      <w:r>
-        <w:rPr>
-          <w:rFonts w:ascii="Times New Roman" w:hAnsi="Times New Roman" w:cs="Times New Roman"/>
-          <w:bCs/>
-          <w:sz w:val="20"/>
-          <w:szCs w:val="20"/>
-          <w:lang w:val="sr-Cyrl-RS"/>
-        </w:rPr>
-        <w:t>лабела</w:t>
-      </w:r>
-      <w:proofErr w:type="spellEnd"/>
-      <w:r>
-        <w:rPr>
-          <w:rFonts w:ascii="Times New Roman" w:hAnsi="Times New Roman" w:cs="Times New Roman"/>
-          <w:bCs/>
-          <w:sz w:val="20"/>
-          <w:szCs w:val="20"/>
-          <w:lang w:val="sr-Cyrl-RS"/>
-        </w:rPr>
-        <w:t xml:space="preserve"> или порука, креирање и слање порука. </w:t>
-      </w:r>
-      <w:proofErr w:type="spellStart"/>
-      <w:r>
-        <w:rPr>
-          <w:rFonts w:ascii="Times New Roman" w:hAnsi="Times New Roman" w:cs="Times New Roman"/>
-          <w:bCs/>
-          <w:sz w:val="20"/>
-          <w:szCs w:val="20"/>
-          <w:lang w:val="sr-Cyrl-RS"/>
-        </w:rPr>
-        <w:t>Сервисни</w:t>
-      </w:r>
-      <w:proofErr w:type="spellEnd"/>
-      <w:r>
-        <w:rPr>
-          <w:rFonts w:ascii="Times New Roman" w:hAnsi="Times New Roman" w:cs="Times New Roman"/>
-          <w:bCs/>
-          <w:sz w:val="20"/>
-          <w:szCs w:val="20"/>
-          <w:lang w:val="sr-Cyrl-RS"/>
-        </w:rPr>
-        <w:t xml:space="preserve"> слој садржи методе које трансформишу потребне податке у одговарајући </w:t>
+        <w:t xml:space="preserve">садржи методе за аутентикацију, методе за прикупљање корисникових лабела или порука, креирање и слање порука. Сервисни слој садржи методе које трансформишу потребне податке у одговарајући </w:t>
       </w:r>
       <w:r>
         <w:rPr>
@@ -8507,8 +6976,6 @@
         </w:rPr>
         <w:t xml:space="preserve"> </w:t>
       </w:r>
-      <w:proofErr w:type="spellStart"/>
-      <w:proofErr w:type="gramStart"/>
       <w:r>
         <w:rPr>
           <w:iCs/>
@@ -8517,8 +6984,6 @@
         </w:rPr>
         <w:t>jQuery</w:t>
       </w:r>
-      <w:proofErr w:type="spellEnd"/>
-      <w:proofErr w:type="gramEnd"/>
       <w:r>
         <w:rPr>
           <w:sz w:val="18"/>
@@ -8609,8 +7074,6 @@
         </w:rPr>
         <w:t xml:space="preserve"> </w:t>
       </w:r>
-      <w:proofErr w:type="spellStart"/>
-      <w:proofErr w:type="gramStart"/>
       <w:r>
         <w:rPr>
           <w:iCs/>
@@ -8619,8 +7082,6 @@
         </w:rPr>
         <w:t>axios</w:t>
       </w:r>
-      <w:proofErr w:type="spellEnd"/>
-      <w:proofErr w:type="gramEnd"/>
       <w:r>
         <w:rPr>
           <w:sz w:val="18"/>
@@ -8729,21 +7190,12 @@
         </w:rPr>
         <w:t xml:space="preserve"> </w:t>
       </w:r>
-      <w:proofErr w:type="spellStart"/>
       <w:r>
         <w:rPr>
           <w:sz w:val="18"/>
           <w:szCs w:val="18"/>
         </w:rPr>
-        <w:t>OAuth</w:t>
-      </w:r>
-      <w:proofErr w:type="spellEnd"/>
-      <w:r>
-        <w:rPr>
-          <w:sz w:val="18"/>
-          <w:szCs w:val="18"/>
-        </w:rPr>
-        <w:t xml:space="preserve"> 2.0</w:t>
+        <w:t>OAuth 2.0</w:t>
       </w:r>
       <w:r>
         <w:rPr>
@@ -8907,8 +7359,6 @@
           <w:lang w:val="sr-Cyrl-RS"/>
         </w:rPr>
       </w:pPr>
-      <w:bookmarkStart w:id="0" w:name="_GoBack"/>
-      <w:bookmarkEnd w:id="0"/>
     </w:p>
     <w:p>
       <w:pPr>
@@ -29202,7 +27652,7 @@
 </file>
 
 <file path=customXml/itemProps1.xml><?xml version="1.0" encoding="utf-8"?>
-<ds:datastoreItem xmlns:ds="http://schemas.openxmlformats.org/officeDocument/2006/customXml" ds:itemID="{FA326550-6253-471F-BA2C-88C87A4829FA}">
+<ds:datastoreItem xmlns:ds="http://schemas.openxmlformats.org/officeDocument/2006/customXml" ds:itemID="{EEB246C9-350C-43D1-B2E6-C0D67C3A225C}">
   <ds:schemaRefs>
     <ds:schemaRef ds:uri="http://schemas.openxmlformats.org/officeDocument/2006/bibliography"/>
   </ds:schemaRefs>

</xml_diff>